<commit_message>
Control corrección de estilo coordinadora
</commit_message>
<xml_diff>
--- a/fuentes/contenidos/grado07/guion13/CN_07_13_CO.docx
+++ b/fuentes/contenidos/grado07/guion13/CN_07_13_CO.docx
@@ -13,6 +13,7 @@
         </w:rPr>
       </w:pPr>
       <w:bookmarkStart w:id="0" w:name="_GoBack"/>
+      <w:bookmarkEnd w:id="0"/>
     </w:p>
     <w:tbl>
       <w:tblPr>
@@ -507,7 +508,15 @@
           <w:color w:val="000000"/>
           <w:lang w:val="es-ES"/>
         </w:rPr>
-        <w:t xml:space="preserve"> que usa.</w:t>
+        <w:t xml:space="preserve"> que usa</w:t>
+      </w:r>
+      <w:r>
+        <w:rPr>
+          <w:rFonts w:ascii="Arial" w:hAnsi="Arial" w:cs="Arial"/>
+          <w:color w:val="000000"/>
+          <w:lang w:val="es-ES"/>
+        </w:rPr>
+        <w:t>.</w:t>
       </w:r>
       <w:r>
         <w:rPr>
@@ -717,7 +726,51 @@
                 <w:sz w:val="24"/>
                 <w:szCs w:val="24"/>
               </w:rPr>
-              <w:t>Código Shutterstock (o URL o la ruta en AulaPlaneta)</w:t>
+              <w:t xml:space="preserve">Código </w:t>
+            </w:r>
+            <w:proofErr w:type="spellStart"/>
+            <w:r>
+              <w:rPr>
+                <w:rFonts w:ascii="Arial" w:hAnsi="Arial" w:cs="Arial"/>
+                <w:b/>
+                <w:color w:val="000000"/>
+                <w:sz w:val="24"/>
+                <w:szCs w:val="24"/>
+              </w:rPr>
+              <w:t>Shutterstock</w:t>
+            </w:r>
+            <w:proofErr w:type="spellEnd"/>
+            <w:r>
+              <w:rPr>
+                <w:rFonts w:ascii="Arial" w:hAnsi="Arial" w:cs="Arial"/>
+                <w:b/>
+                <w:color w:val="000000"/>
+                <w:sz w:val="24"/>
+                <w:szCs w:val="24"/>
+              </w:rPr>
+              <w:t xml:space="preserve"> (o URL o la ruta en </w:t>
+            </w:r>
+            <w:proofErr w:type="spellStart"/>
+            <w:r>
+              <w:rPr>
+                <w:rFonts w:ascii="Arial" w:hAnsi="Arial" w:cs="Arial"/>
+                <w:b/>
+                <w:color w:val="000000"/>
+                <w:sz w:val="24"/>
+                <w:szCs w:val="24"/>
+              </w:rPr>
+              <w:t>AulaPlaneta</w:t>
+            </w:r>
+            <w:proofErr w:type="spellEnd"/>
+            <w:r>
+              <w:rPr>
+                <w:rFonts w:ascii="Arial" w:hAnsi="Arial" w:cs="Arial"/>
+                <w:b/>
+                <w:color w:val="000000"/>
+                <w:sz w:val="24"/>
+                <w:szCs w:val="24"/>
+              </w:rPr>
+              <w:t>)</w:t>
             </w:r>
           </w:p>
         </w:tc>
@@ -794,7 +847,25 @@
                 <w:sz w:val="24"/>
                 <w:szCs w:val="24"/>
               </w:rPr>
-              <w:t>Hipócrates de Cos fue un médico de la antigua Grecia</w:t>
+              <w:t xml:space="preserve">Hipócrates de </w:t>
+            </w:r>
+            <w:proofErr w:type="spellStart"/>
+            <w:r>
+              <w:rPr>
+                <w:rFonts w:ascii="Arial" w:hAnsi="Arial" w:cs="Arial"/>
+                <w:sz w:val="24"/>
+                <w:szCs w:val="24"/>
+              </w:rPr>
+              <w:t>Cos</w:t>
+            </w:r>
+            <w:proofErr w:type="spellEnd"/>
+            <w:r>
+              <w:rPr>
+                <w:rFonts w:ascii="Arial" w:hAnsi="Arial" w:cs="Arial"/>
+                <w:sz w:val="24"/>
+                <w:szCs w:val="24"/>
+              </w:rPr>
+              <w:t xml:space="preserve"> fue un médico de la antigua Grecia</w:t>
             </w:r>
             <w:r>
               <w:rPr>
@@ -810,29 +881,23 @@
                 <w:sz w:val="24"/>
                 <w:szCs w:val="24"/>
               </w:rPr>
-              <w:t xml:space="preserve">edicina de la filosofía y la religión. </w:t>
-            </w:r>
-            <w:r>
-              <w:rPr>
-                <w:rFonts w:ascii="Verdana" w:hAnsi="Verdana"/>
-                <w:color w:val="333333"/>
-                <w:sz w:val="23"/>
-                <w:szCs w:val="23"/>
-                <w:highlight w:val="yellow"/>
-                <w:shd w:val="clear" w:color="auto" w:fill="FFFFFF"/>
-              </w:rPr>
-              <w:t>defiende la concepción de la enfermedad como la consecuencia de un desequilibrio entre los llamados humores líquidos del cuerpo,</w:t>
-            </w:r>
-            <w:r>
-              <w:rPr>
-                <w:rStyle w:val="apple-converted-space"/>
-                <w:rFonts w:ascii="Verdana" w:hAnsi="Verdana"/>
-                <w:color w:val="333333"/>
-                <w:sz w:val="23"/>
-                <w:szCs w:val="23"/>
-                <w:shd w:val="clear" w:color="auto" w:fill="FFFFFF"/>
-              </w:rPr>
-              <w:t> </w:t>
+              <w:t>edicina de la filosofía y la religión.</w:t>
+            </w:r>
+            <w:r>
+              <w:rPr>
+                <w:rFonts w:ascii="Arial" w:hAnsi="Arial" w:cs="Arial"/>
+                <w:sz w:val="24"/>
+                <w:szCs w:val="24"/>
+              </w:rPr>
+              <w:t xml:space="preserve"> Defendió la concepción de la enfermedad como una consecuencia de un desequilibrio de los llamados “humores” del cuerpo. </w:t>
+            </w:r>
+            <w:r>
+              <w:rPr>
+                <w:rFonts w:ascii="Arial" w:hAnsi="Arial" w:cs="Arial"/>
+                <w:sz w:val="24"/>
+                <w:szCs w:val="24"/>
+              </w:rPr>
+              <w:t xml:space="preserve"> </w:t>
             </w:r>
           </w:p>
         </w:tc>
@@ -1081,7 +1146,13 @@
         <w:rPr>
           <w:rFonts w:ascii="Arial" w:hAnsi="Arial" w:cs="Arial"/>
         </w:rPr>
-        <w:t xml:space="preserve"> te permite exponer tus ideas sobre los aportes de </w:t>
+        <w:t xml:space="preserve"> te per</w:t>
+      </w:r>
+      <w:r>
+        <w:rPr>
+          <w:rFonts w:ascii="Arial" w:hAnsi="Arial" w:cs="Arial"/>
+        </w:rPr>
+        <w:t xml:space="preserve">mite revisar la percepción que tienes sobre el aporte de las ciencias naturales a la Medicina. </w:t>
       </w:r>
     </w:p>
     <w:p>
@@ -1533,7 +1604,7 @@
         <w:rPr>
           <w:rFonts w:ascii="Arial" w:hAnsi="Arial" w:cs="Arial"/>
         </w:rPr>
-        <w:t>es el estudio de</w:t>
+        <w:t>estudia a</w:t>
       </w:r>
       <w:r>
         <w:rPr>
@@ -2243,6 +2314,7 @@
         <w:rPr>
           <w:rFonts w:ascii="Arial" w:hAnsi="Arial" w:cs="Arial"/>
         </w:rPr>
+        <w:lastRenderedPageBreak/>
         <w:t>En otras épocas y lugares</w:t>
       </w:r>
       <w:r>
@@ -2638,7 +2710,51 @@
                 <w:sz w:val="24"/>
                 <w:szCs w:val="24"/>
               </w:rPr>
-              <w:t>Código Shutterstock (o URL o la ruta en AulaPlaneta)</w:t>
+              <w:t xml:space="preserve">Código </w:t>
+            </w:r>
+            <w:proofErr w:type="spellStart"/>
+            <w:r>
+              <w:rPr>
+                <w:rFonts w:ascii="Arial" w:hAnsi="Arial" w:cs="Arial"/>
+                <w:b/>
+                <w:color w:val="000000"/>
+                <w:sz w:val="24"/>
+                <w:szCs w:val="24"/>
+              </w:rPr>
+              <w:t>Shutterstock</w:t>
+            </w:r>
+            <w:proofErr w:type="spellEnd"/>
+            <w:r>
+              <w:rPr>
+                <w:rFonts w:ascii="Arial" w:hAnsi="Arial" w:cs="Arial"/>
+                <w:b/>
+                <w:color w:val="000000"/>
+                <w:sz w:val="24"/>
+                <w:szCs w:val="24"/>
+              </w:rPr>
+              <w:t xml:space="preserve"> (o URL o la ruta en </w:t>
+            </w:r>
+            <w:proofErr w:type="spellStart"/>
+            <w:r>
+              <w:rPr>
+                <w:rFonts w:ascii="Arial" w:hAnsi="Arial" w:cs="Arial"/>
+                <w:b/>
+                <w:color w:val="000000"/>
+                <w:sz w:val="24"/>
+                <w:szCs w:val="24"/>
+              </w:rPr>
+              <w:t>AulaPlaneta</w:t>
+            </w:r>
+            <w:proofErr w:type="spellEnd"/>
+            <w:r>
+              <w:rPr>
+                <w:rFonts w:ascii="Arial" w:hAnsi="Arial" w:cs="Arial"/>
+                <w:b/>
+                <w:color w:val="000000"/>
+                <w:sz w:val="24"/>
+                <w:szCs w:val="24"/>
+              </w:rPr>
+              <w:t>)</w:t>
             </w:r>
           </w:p>
         </w:tc>
@@ -2950,7 +3066,14 @@
         <w:rPr>
           <w:rFonts w:ascii="Arial" w:hAnsi="Arial" w:cs="Arial"/>
         </w:rPr>
-        <w:t>se ha logrado</w:t>
+        <w:t xml:space="preserve">se </w:t>
+      </w:r>
+      <w:r>
+        <w:rPr>
+          <w:rFonts w:ascii="Arial" w:hAnsi="Arial" w:cs="Arial"/>
+        </w:rPr>
+        <w:lastRenderedPageBreak/>
+        <w:t>ha logrado</w:t>
       </w:r>
       <w:r>
         <w:rPr>
@@ -3016,7 +3139,6 @@
         <w:rPr>
           <w:rFonts w:ascii="Arial" w:hAnsi="Arial" w:cs="Arial"/>
         </w:rPr>
-        <w:lastRenderedPageBreak/>
         <w:t xml:space="preserve">Muchos de esos conocimientos nuevos provienen de las investigaciones en </w:t>
       </w:r>
       <w:r>
@@ -3389,7 +3511,51 @@
                 <w:sz w:val="24"/>
                 <w:szCs w:val="24"/>
               </w:rPr>
-              <w:t>Código Shutterstock (o URL o la ruta en AulaPlaneta)</w:t>
+              <w:t xml:space="preserve">Código </w:t>
+            </w:r>
+            <w:proofErr w:type="spellStart"/>
+            <w:r>
+              <w:rPr>
+                <w:rFonts w:ascii="Arial" w:hAnsi="Arial" w:cs="Arial"/>
+                <w:b/>
+                <w:color w:val="000000"/>
+                <w:sz w:val="24"/>
+                <w:szCs w:val="24"/>
+              </w:rPr>
+              <w:t>Shutterstock</w:t>
+            </w:r>
+            <w:proofErr w:type="spellEnd"/>
+            <w:r>
+              <w:rPr>
+                <w:rFonts w:ascii="Arial" w:hAnsi="Arial" w:cs="Arial"/>
+                <w:b/>
+                <w:color w:val="000000"/>
+                <w:sz w:val="24"/>
+                <w:szCs w:val="24"/>
+              </w:rPr>
+              <w:t xml:space="preserve"> (o URL o la ruta en </w:t>
+            </w:r>
+            <w:proofErr w:type="spellStart"/>
+            <w:r>
+              <w:rPr>
+                <w:rFonts w:ascii="Arial" w:hAnsi="Arial" w:cs="Arial"/>
+                <w:b/>
+                <w:color w:val="000000"/>
+                <w:sz w:val="24"/>
+                <w:szCs w:val="24"/>
+              </w:rPr>
+              <w:t>AulaPlaneta</w:t>
+            </w:r>
+            <w:proofErr w:type="spellEnd"/>
+            <w:r>
+              <w:rPr>
+                <w:rFonts w:ascii="Arial" w:hAnsi="Arial" w:cs="Arial"/>
+                <w:b/>
+                <w:color w:val="000000"/>
+                <w:sz w:val="24"/>
+                <w:szCs w:val="24"/>
+              </w:rPr>
+              <w:t>)</w:t>
             </w:r>
           </w:p>
         </w:tc>
@@ -3850,6 +4016,7 @@
                 <w:sz w:val="24"/>
                 <w:szCs w:val="24"/>
               </w:rPr>
+              <w:lastRenderedPageBreak/>
               <w:t>Descripción</w:t>
             </w:r>
           </w:p>
@@ -3942,18 +4109,51 @@
                 <w:sz w:val="24"/>
                 <w:szCs w:val="24"/>
               </w:rPr>
-              <w:t xml:space="preserve">Código Shutterstock (o </w:t>
-            </w:r>
-            <w:r>
-              <w:rPr>
-                <w:rFonts w:ascii="Arial" w:hAnsi="Arial" w:cs="Arial"/>
-                <w:b/>
-                <w:color w:val="000000"/>
-                <w:sz w:val="24"/>
-                <w:szCs w:val="24"/>
-              </w:rPr>
-              <w:lastRenderedPageBreak/>
-              <w:t>URL o la ruta en AulaPlaneta)</w:t>
+              <w:t xml:space="preserve">Código </w:t>
+            </w:r>
+            <w:proofErr w:type="spellStart"/>
+            <w:r>
+              <w:rPr>
+                <w:rFonts w:ascii="Arial" w:hAnsi="Arial" w:cs="Arial"/>
+                <w:b/>
+                <w:color w:val="000000"/>
+                <w:sz w:val="24"/>
+                <w:szCs w:val="24"/>
+              </w:rPr>
+              <w:t>Shutterstock</w:t>
+            </w:r>
+            <w:proofErr w:type="spellEnd"/>
+            <w:r>
+              <w:rPr>
+                <w:rFonts w:ascii="Arial" w:hAnsi="Arial" w:cs="Arial"/>
+                <w:b/>
+                <w:color w:val="000000"/>
+                <w:sz w:val="24"/>
+                <w:szCs w:val="24"/>
+              </w:rPr>
+              <w:t xml:space="preserve"> (o URL o la ruta en </w:t>
+            </w:r>
+            <w:proofErr w:type="spellStart"/>
+            <w:r>
+              <w:rPr>
+                <w:rFonts w:ascii="Arial" w:hAnsi="Arial" w:cs="Arial"/>
+                <w:b/>
+                <w:color w:val="000000"/>
+                <w:sz w:val="24"/>
+                <w:szCs w:val="24"/>
+              </w:rPr>
+              <w:t>AulaPlaneta</w:t>
+            </w:r>
+            <w:proofErr w:type="spellEnd"/>
+            <w:r>
+              <w:rPr>
+                <w:rFonts w:ascii="Arial" w:hAnsi="Arial" w:cs="Arial"/>
+                <w:b/>
+                <w:color w:val="000000"/>
+                <w:sz w:val="24"/>
+                <w:szCs w:val="24"/>
+              </w:rPr>
+              <w:t>)</w:t>
             </w:r>
           </w:p>
         </w:tc>
@@ -3977,7 +4177,6 @@
                 <w:color w:val="000000"/>
                 <w:sz w:val="12"/>
               </w:rPr>
-              <w:lastRenderedPageBreak/>
               <w:fldChar w:fldCharType="begin"/>
             </w:r>
             <w:r>
@@ -4004,17 +4203,7 @@
                 <w:sz w:val="14"/>
                 <w:szCs w:val="24"/>
               </w:rPr>
-              <w:t>https://www.flickr.com/photos/niaid/5613656967/in/photolist-9y4sD6-663GS3-oUqw4E-aUpZtv-dntBkS-dkYoFh-4ZXvEZ-4YnKb1-8YbMM3-4YXcRC-o51L4j-76JBn-qAUTwY-8tKfgH-8tNhkL-5cKC4a-4UGmk7-61DzQU-3KuSy-q5DmCS-dWPJZt-pApGc6-AFNa1-56SBkB-fqJvak-aoWdob-AFN91-9VQDQb-9VQDTf-aoTsPK-qbdaqP-q975rQ-qagM4E-5kV8ot-9VQDMq-a3bJE2-5TYVL9-</w:t>
-            </w:r>
-            <w:r>
-              <w:rPr>
-                <w:rStyle w:val="Hipervnculo"/>
-                <w:rFonts w:ascii="Arial" w:hAnsi="Arial" w:cs="Arial"/>
-                <w:sz w:val="14"/>
-                <w:szCs w:val="24"/>
-              </w:rPr>
-              <w:lastRenderedPageBreak/>
-              <w:t>pAmf2i-5TVUyU-f4X8hj-8u1KXR-dQu5BG-97CcJU-xHczv-4URYiB-4YgqFy-7wsmgv-6pu9Ck-4TsbqH</w:t>
+              <w:t>https://www.flickr.com/photos/niaid/5613656967/in/photolist-9y4sD6-663GS3-oUqw4E-aUpZtv-dntBkS-dkYoFh-4ZXvEZ-4YnKb1-8YbMM3-4YXcRC-o51L4j-76JBn-qAUTwY-8tKfgH-8tNhkL-5cKC4a-4UGmk7-61DzQU-3KuSy-q5DmCS-dWPJZt-pApGc6-AFNa1-56SBkB-fqJvak-aoWdob-AFN91-9VQDQb-9VQDTf-aoTsPK-qbdaqP-q975rQ-qagM4E-5kV8ot-9VQDMq-a3bJE2-5TYVL9-pAmf2i-5TVUyU-f4X8hj-8u1KXR-dQu5BG-97CcJU-xHczv-4URYiB-4YgqFy-7wsmgv-6pu9Ck-4TsbqH</w:t>
             </w:r>
             <w:ins w:id="1" w:author="Toshiba-User" w:date="2015-03-08T17:55:00Z">
               <w:r>
@@ -4052,7 +4241,6 @@
                 <w:sz w:val="24"/>
                 <w:szCs w:val="24"/>
               </w:rPr>
-              <w:lastRenderedPageBreak/>
               <w:t>Pie de imagen</w:t>
             </w:r>
           </w:p>
@@ -4088,16 +4276,58 @@
                 <w:sz w:val="24"/>
                 <w:szCs w:val="24"/>
               </w:rPr>
-              <w:t xml:space="preserve">Salmonella sp. </w:t>
-            </w:r>
-            <w:r>
-              <w:rPr>
-                <w:rFonts w:ascii="Arial" w:hAnsi="Arial" w:cs="Arial"/>
-                <w:color w:val="000000"/>
-                <w:sz w:val="24"/>
-                <w:szCs w:val="24"/>
-              </w:rPr>
-              <w:t xml:space="preserve">(en rojo) invadiendo células humanas. Las </w:t>
+              <w:t xml:space="preserve">Salmonella </w:t>
+            </w:r>
+            <w:proofErr w:type="spellStart"/>
+            <w:r>
+              <w:rPr>
+                <w:rFonts w:ascii="Arial" w:hAnsi="Arial" w:cs="Arial"/>
+                <w:i/>
+                <w:color w:val="000000"/>
+                <w:sz w:val="24"/>
+                <w:szCs w:val="24"/>
+              </w:rPr>
+              <w:t>sp</w:t>
+            </w:r>
+            <w:proofErr w:type="spellEnd"/>
+            <w:r>
+              <w:rPr>
+                <w:rFonts w:ascii="Arial" w:hAnsi="Arial" w:cs="Arial"/>
+                <w:i/>
+                <w:color w:val="000000"/>
+                <w:sz w:val="24"/>
+                <w:szCs w:val="24"/>
+              </w:rPr>
+              <w:t xml:space="preserve">. </w:t>
+            </w:r>
+            <w:r>
+              <w:rPr>
+                <w:rFonts w:ascii="Arial" w:hAnsi="Arial" w:cs="Arial"/>
+                <w:color w:val="000000"/>
+                <w:sz w:val="24"/>
+                <w:szCs w:val="24"/>
+              </w:rPr>
+              <w:t>(</w:t>
+            </w:r>
+            <w:proofErr w:type="gramStart"/>
+            <w:r>
+              <w:rPr>
+                <w:rFonts w:ascii="Arial" w:hAnsi="Arial" w:cs="Arial"/>
+                <w:color w:val="000000"/>
+                <w:sz w:val="24"/>
+                <w:szCs w:val="24"/>
+              </w:rPr>
+              <w:t>en</w:t>
+            </w:r>
+            <w:proofErr w:type="gramEnd"/>
+            <w:r>
+              <w:rPr>
+                <w:rFonts w:ascii="Arial" w:hAnsi="Arial" w:cs="Arial"/>
+                <w:color w:val="000000"/>
+                <w:sz w:val="24"/>
+                <w:szCs w:val="24"/>
+              </w:rPr>
+              <w:t xml:space="preserve"> rojo) invadiendo células humanas. Las </w:t>
             </w:r>
             <w:r>
               <w:rPr>
@@ -4238,7 +4468,6 @@
             <w:gridSpan w:val="2"/>
             <w:shd w:val="clear" w:color="auto" w:fill="000000" w:themeFill="text1"/>
           </w:tcPr>
-          <w:bookmarkEnd w:id="0"/>
           <w:p>
             <w:pPr>
               <w:spacing w:line="276" w:lineRule="auto"/>
@@ -5006,6 +5235,7 @@
                 <w:sz w:val="24"/>
                 <w:szCs w:val="24"/>
               </w:rPr>
+              <w:lastRenderedPageBreak/>
               <w:t xml:space="preserve">cambió </w:t>
             </w:r>
             <w:r>
@@ -5130,16 +5360,7 @@
                 <w:sz w:val="24"/>
                 <w:szCs w:val="24"/>
               </w:rPr>
-              <w:t xml:space="preserve">s hemos sido vacunados preventivamente </w:t>
-            </w:r>
-            <w:r>
-              <w:rPr>
-                <w:rFonts w:ascii="Arial" w:hAnsi="Arial" w:cs="Arial"/>
-                <w:sz w:val="24"/>
-                <w:szCs w:val="24"/>
-              </w:rPr>
-              <w:lastRenderedPageBreak/>
-              <w:t>contra algunas</w:t>
+              <w:t>s hemos sido vacunados preventivamente contra algunas</w:t>
             </w:r>
             <w:r>
               <w:rPr>
@@ -6000,7 +6221,16 @@
                 <w:sz w:val="24"/>
                 <w:szCs w:val="24"/>
               </w:rPr>
-              <w:t xml:space="preserve"> se divide en cuatro apartad</w:t>
+              <w:t xml:space="preserve"> se divide en cuatro </w:t>
+            </w:r>
+            <w:r>
+              <w:rPr>
+                <w:rFonts w:ascii="Arial" w:hAnsi="Arial" w:cs="Arial"/>
+                <w:sz w:val="24"/>
+                <w:szCs w:val="24"/>
+              </w:rPr>
+              <w:lastRenderedPageBreak/>
+              <w:t>apartad</w:t>
             </w:r>
             <w:r>
               <w:rPr>
@@ -6060,7 +6290,6 @@
                 <w:sz w:val="24"/>
                 <w:szCs w:val="24"/>
               </w:rPr>
-              <w:lastRenderedPageBreak/>
               <w:t xml:space="preserve">En el apartado “causantes” </w:t>
             </w:r>
             <w:r>
@@ -6071,6 +6300,7 @@
               </w:rPr>
               <w:t>genere una discusión entre sus alumnos basado en la pregunta</w:t>
             </w:r>
+            <w:proofErr w:type="gramStart"/>
             <w:r>
               <w:rPr>
                 <w:rFonts w:ascii="Arial" w:hAnsi="Arial" w:cs="Arial"/>
@@ -6085,7 +6315,16 @@
                 <w:sz w:val="24"/>
                 <w:szCs w:val="24"/>
               </w:rPr>
-              <w:t>¿Cuáles son los causantes de las enfermedades contag</w:t>
+              <w:t>¿</w:t>
+            </w:r>
+            <w:proofErr w:type="gramEnd"/>
+            <w:r>
+              <w:rPr>
+                <w:rFonts w:ascii="Arial" w:hAnsi="Arial" w:cs="Arial"/>
+                <w:sz w:val="24"/>
+                <w:szCs w:val="24"/>
+              </w:rPr>
+              <w:t>Cuáles son los causantes de las enfermedades contag</w:t>
             </w:r>
             <w:r>
               <w:rPr>
@@ -6729,7 +6968,16 @@
                 <w:sz w:val="24"/>
                 <w:szCs w:val="24"/>
               </w:rPr>
-              <w:t xml:space="preserve"> se conocen como “</w:t>
+              <w:t xml:space="preserve"> se </w:t>
+            </w:r>
+            <w:r>
+              <w:rPr>
+                <w:rFonts w:ascii="Arial" w:hAnsi="Arial" w:cs="Arial"/>
+                <w:sz w:val="24"/>
+                <w:szCs w:val="24"/>
+              </w:rPr>
+              <w:lastRenderedPageBreak/>
+              <w:t>conocen como “</w:t>
             </w:r>
             <w:r>
               <w:rPr>
@@ -6862,16 +7110,7 @@
                 <w:sz w:val="24"/>
                 <w:szCs w:val="24"/>
               </w:rPr>
-              <w:t xml:space="preserve">n </w:t>
-            </w:r>
-            <w:r>
-              <w:rPr>
-                <w:rFonts w:ascii="Arial" w:hAnsi="Arial" w:cs="Arial"/>
-                <w:sz w:val="24"/>
-                <w:szCs w:val="24"/>
-              </w:rPr>
-              <w:lastRenderedPageBreak/>
-              <w:t xml:space="preserve">conocimientos sobre </w:t>
+              <w:t xml:space="preserve">n conocimientos sobre </w:t>
             </w:r>
             <w:r>
               <w:rPr>
@@ -8117,7 +8356,6 @@
                 <w:sz w:val="24"/>
                 <w:szCs w:val="24"/>
               </w:rPr>
-              <w:lastRenderedPageBreak/>
               <w:t>Descripción</w:t>
             </w:r>
           </w:p>
@@ -8171,7 +8409,51 @@
                 <w:sz w:val="24"/>
                 <w:szCs w:val="24"/>
               </w:rPr>
-              <w:t>Código Shutterstock (o URL o la ruta en AulaPlaneta)</w:t>
+              <w:t xml:space="preserve">Código </w:t>
+            </w:r>
+            <w:proofErr w:type="spellStart"/>
+            <w:r>
+              <w:rPr>
+                <w:rFonts w:ascii="Arial" w:hAnsi="Arial" w:cs="Arial"/>
+                <w:b/>
+                <w:color w:val="000000"/>
+                <w:sz w:val="24"/>
+                <w:szCs w:val="24"/>
+              </w:rPr>
+              <w:t>Shutterstock</w:t>
+            </w:r>
+            <w:proofErr w:type="spellEnd"/>
+            <w:r>
+              <w:rPr>
+                <w:rFonts w:ascii="Arial" w:hAnsi="Arial" w:cs="Arial"/>
+                <w:b/>
+                <w:color w:val="000000"/>
+                <w:sz w:val="24"/>
+                <w:szCs w:val="24"/>
+              </w:rPr>
+              <w:t xml:space="preserve"> (o URL o la ruta en </w:t>
+            </w:r>
+            <w:proofErr w:type="spellStart"/>
+            <w:r>
+              <w:rPr>
+                <w:rFonts w:ascii="Arial" w:hAnsi="Arial" w:cs="Arial"/>
+                <w:b/>
+                <w:color w:val="000000"/>
+                <w:sz w:val="24"/>
+                <w:szCs w:val="24"/>
+              </w:rPr>
+              <w:t>AulaPlaneta</w:t>
+            </w:r>
+            <w:proofErr w:type="spellEnd"/>
+            <w:r>
+              <w:rPr>
+                <w:rFonts w:ascii="Arial" w:hAnsi="Arial" w:cs="Arial"/>
+                <w:b/>
+                <w:color w:val="000000"/>
+                <w:sz w:val="24"/>
+                <w:szCs w:val="24"/>
+              </w:rPr>
+              <w:t>)</w:t>
             </w:r>
           </w:p>
         </w:tc>
@@ -8366,6 +8648,7 @@
         </w:rPr>
         <w:t xml:space="preserve">austriaco </w:t>
       </w:r>
+      <w:proofErr w:type="spellStart"/>
       <w:r>
         <w:rPr>
           <w:rFonts w:ascii="Arial" w:hAnsi="Arial" w:cs="Arial"/>
@@ -8373,6 +8656,7 @@
         </w:rPr>
         <w:t>Gregor</w:t>
       </w:r>
+      <w:proofErr w:type="spellEnd"/>
       <w:r>
         <w:rPr>
           <w:rFonts w:ascii="Arial" w:hAnsi="Arial" w:cs="Arial"/>
@@ -8429,11 +8713,19 @@
         </w:rPr>
         <w:t xml:space="preserve">descubrió </w:t>
       </w:r>
-      <w:r>
-        <w:rPr>
-          <w:rFonts w:ascii="Arial" w:hAnsi="Arial" w:cs="Arial"/>
-        </w:rPr>
-        <w:t xml:space="preserve">quelas </w:t>
+      <w:proofErr w:type="spellStart"/>
+      <w:r>
+        <w:rPr>
+          <w:rFonts w:ascii="Arial" w:hAnsi="Arial" w:cs="Arial"/>
+        </w:rPr>
+        <w:t>quelas</w:t>
+      </w:r>
+      <w:proofErr w:type="spellEnd"/>
+      <w:r>
+        <w:rPr>
+          <w:rFonts w:ascii="Arial" w:hAnsi="Arial" w:cs="Arial"/>
+        </w:rPr>
+        <w:t xml:space="preserve"> </w:t>
       </w:r>
       <w:r>
         <w:rPr>
@@ -8782,7 +9074,51 @@
                 <w:sz w:val="24"/>
                 <w:szCs w:val="24"/>
               </w:rPr>
-              <w:t>Código Shutterstock (o URL o la ruta en AulaPlaneta)</w:t>
+              <w:t xml:space="preserve">Código </w:t>
+            </w:r>
+            <w:proofErr w:type="spellStart"/>
+            <w:r>
+              <w:rPr>
+                <w:rFonts w:ascii="Arial" w:hAnsi="Arial" w:cs="Arial"/>
+                <w:b/>
+                <w:color w:val="000000"/>
+                <w:sz w:val="24"/>
+                <w:szCs w:val="24"/>
+              </w:rPr>
+              <w:t>Shutterstock</w:t>
+            </w:r>
+            <w:proofErr w:type="spellEnd"/>
+            <w:r>
+              <w:rPr>
+                <w:rFonts w:ascii="Arial" w:hAnsi="Arial" w:cs="Arial"/>
+                <w:b/>
+                <w:color w:val="000000"/>
+                <w:sz w:val="24"/>
+                <w:szCs w:val="24"/>
+              </w:rPr>
+              <w:t xml:space="preserve"> (o URL o la ruta en </w:t>
+            </w:r>
+            <w:proofErr w:type="spellStart"/>
+            <w:r>
+              <w:rPr>
+                <w:rFonts w:ascii="Arial" w:hAnsi="Arial" w:cs="Arial"/>
+                <w:b/>
+                <w:color w:val="000000"/>
+                <w:sz w:val="24"/>
+                <w:szCs w:val="24"/>
+              </w:rPr>
+              <w:t>AulaPlaneta</w:t>
+            </w:r>
+            <w:proofErr w:type="spellEnd"/>
+            <w:r>
+              <w:rPr>
+                <w:rFonts w:ascii="Arial" w:hAnsi="Arial" w:cs="Arial"/>
+                <w:b/>
+                <w:color w:val="000000"/>
+                <w:sz w:val="24"/>
+                <w:szCs w:val="24"/>
+              </w:rPr>
+              <w:t>)</w:t>
             </w:r>
           </w:p>
         </w:tc>
@@ -8982,7 +9318,6 @@
         <w:rPr>
           <w:rFonts w:ascii="Arial" w:hAnsi="Arial" w:cs="Arial"/>
         </w:rPr>
-        <w:lastRenderedPageBreak/>
         <w:t>Actualmente se pueden diagnosticar muchas enfermedades hereditarias</w:t>
       </w:r>
       <w:r>
@@ -10100,6 +10435,7 @@
         <w:rPr>
           <w:rFonts w:ascii="Arial" w:hAnsi="Arial" w:cs="Arial"/>
         </w:rPr>
+        <w:lastRenderedPageBreak/>
         <w:t xml:space="preserve">Actualmente, la </w:t>
       </w:r>
       <w:r>
@@ -10161,14 +10497,7 @@
         <w:rPr>
           <w:rFonts w:ascii="Arial" w:hAnsi="Arial" w:cs="Arial"/>
         </w:rPr>
-        <w:t xml:space="preserve">n </w:t>
-      </w:r>
-      <w:r>
-        <w:rPr>
-          <w:rFonts w:ascii="Arial" w:hAnsi="Arial" w:cs="Arial"/>
-        </w:rPr>
-        <w:lastRenderedPageBreak/>
-        <w:t xml:space="preserve">sustancias con propiedades </w:t>
+        <w:t xml:space="preserve">n sustancias con propiedades </w:t>
       </w:r>
       <w:r>
         <w:rPr>
@@ -11182,12 +11511,21 @@
         </w:rPr>
         <w:t xml:space="preserve">en forma de un mineral llamado </w:t>
       </w:r>
+      <w:proofErr w:type="spellStart"/>
       <w:r>
         <w:rPr>
           <w:rFonts w:ascii="Arial" w:hAnsi="Arial" w:cs="Arial"/>
           <w:b/>
         </w:rPr>
-        <w:t xml:space="preserve">Gibbsita </w:t>
+        <w:t>Gibbsita</w:t>
+      </w:r>
+      <w:proofErr w:type="spellEnd"/>
+      <w:r>
+        <w:rPr>
+          <w:rFonts w:ascii="Arial" w:hAnsi="Arial" w:cs="Arial"/>
+          <w:b/>
+        </w:rPr>
+        <w:t xml:space="preserve"> </w:t>
       </w:r>
       <w:r>
         <w:rPr>
@@ -11426,6 +11764,7 @@
               </w:rPr>
               <w:t xml:space="preserve"> llamado </w:t>
             </w:r>
+            <w:proofErr w:type="spellStart"/>
             <w:r>
               <w:rPr>
                 <w:rFonts w:ascii="Arial" w:hAnsi="Arial" w:cs="Arial"/>
@@ -11435,6 +11774,7 @@
               </w:rPr>
               <w:t>gibbsita</w:t>
             </w:r>
+            <w:proofErr w:type="spellEnd"/>
           </w:p>
         </w:tc>
       </w:tr>
@@ -11461,8 +11801,9 @@
                 <w:sz w:val="24"/>
                 <w:szCs w:val="24"/>
               </w:rPr>
-              <w:t xml:space="preserve">Código Shutterstock (o URL o la ruta en </w:t>
-            </w:r>
+              <w:t xml:space="preserve">Código </w:t>
+            </w:r>
+            <w:proofErr w:type="spellStart"/>
             <w:r>
               <w:rPr>
                 <w:rFonts w:ascii="Arial" w:hAnsi="Arial" w:cs="Arial"/>
@@ -11472,7 +11813,40 @@
                 <w:szCs w:val="24"/>
               </w:rPr>
               <w:lastRenderedPageBreak/>
-              <w:t>AulaPlaneta)</w:t>
+              <w:t>Shutterstock</w:t>
+            </w:r>
+            <w:proofErr w:type="spellEnd"/>
+            <w:r>
+              <w:rPr>
+                <w:rFonts w:ascii="Arial" w:hAnsi="Arial" w:cs="Arial"/>
+                <w:b/>
+                <w:color w:val="000000"/>
+                <w:sz w:val="24"/>
+                <w:szCs w:val="24"/>
+              </w:rPr>
+              <w:t xml:space="preserve"> (o URL o la ruta en </w:t>
+            </w:r>
+            <w:proofErr w:type="spellStart"/>
+            <w:r>
+              <w:rPr>
+                <w:rFonts w:ascii="Arial" w:hAnsi="Arial" w:cs="Arial"/>
+                <w:b/>
+                <w:color w:val="000000"/>
+                <w:sz w:val="24"/>
+                <w:szCs w:val="24"/>
+              </w:rPr>
+              <w:t>AulaPlaneta</w:t>
+            </w:r>
+            <w:proofErr w:type="spellEnd"/>
+            <w:r>
+              <w:rPr>
+                <w:rFonts w:ascii="Arial" w:hAnsi="Arial" w:cs="Arial"/>
+                <w:b/>
+                <w:color w:val="000000"/>
+                <w:sz w:val="24"/>
+                <w:szCs w:val="24"/>
+              </w:rPr>
+              <w:t>)</w:t>
             </w:r>
           </w:p>
         </w:tc>
@@ -11572,14 +11946,25 @@
               </w:rPr>
               <w:t xml:space="preserve"> de </w:t>
             </w:r>
-            <w:r>
-              <w:rPr>
-                <w:rFonts w:ascii="Arial" w:hAnsi="Arial" w:cs="Arial"/>
-                <w:color w:val="000000"/>
-                <w:sz w:val="24"/>
-                <w:szCs w:val="24"/>
-              </w:rPr>
-              <w:t xml:space="preserve">gibbsita, </w:t>
+            <w:proofErr w:type="spellStart"/>
+            <w:r>
+              <w:rPr>
+                <w:rFonts w:ascii="Arial" w:hAnsi="Arial" w:cs="Arial"/>
+                <w:color w:val="000000"/>
+                <w:sz w:val="24"/>
+                <w:szCs w:val="24"/>
+              </w:rPr>
+              <w:t>gibbsita</w:t>
+            </w:r>
+            <w:proofErr w:type="spellEnd"/>
+            <w:r>
+              <w:rPr>
+                <w:rFonts w:ascii="Arial" w:hAnsi="Arial" w:cs="Arial"/>
+                <w:color w:val="000000"/>
+                <w:sz w:val="24"/>
+                <w:szCs w:val="24"/>
+              </w:rPr>
+              <w:t xml:space="preserve">, </w:t>
             </w:r>
             <w:r>
               <w:rPr>
@@ -12361,6 +12746,7 @@
         <w:rPr>
           <w:rFonts w:ascii="Arial" w:hAnsi="Arial" w:cs="Arial"/>
         </w:rPr>
+        <w:lastRenderedPageBreak/>
         <w:t xml:space="preserve">La presencia de ciertas moléculas en el cuerpo o la reacción de un individuo a determinadas sustancias </w:t>
       </w:r>
       <w:r>
@@ -12394,7 +12780,6 @@
         <w:rPr>
           <w:rFonts w:ascii="Arial" w:hAnsi="Arial" w:cs="Arial"/>
         </w:rPr>
-        <w:lastRenderedPageBreak/>
         <w:t xml:space="preserve">Por ejemplo, </w:t>
       </w:r>
       <w:r>
@@ -12413,7 +12798,21 @@
         <w:rPr>
           <w:rFonts w:ascii="Arial" w:hAnsi="Arial" w:cs="Arial"/>
         </w:rPr>
-        <w:t>llamada hormona hCG. L</w:t>
+        <w:t xml:space="preserve">llamada hormona </w:t>
+      </w:r>
+      <w:proofErr w:type="spellStart"/>
+      <w:r>
+        <w:rPr>
+          <w:rFonts w:ascii="Arial" w:hAnsi="Arial" w:cs="Arial"/>
+        </w:rPr>
+        <w:t>hCG</w:t>
+      </w:r>
+      <w:proofErr w:type="spellEnd"/>
+      <w:r>
+        <w:rPr>
+          <w:rFonts w:ascii="Arial" w:hAnsi="Arial" w:cs="Arial"/>
+        </w:rPr>
+        <w:t>. L</w:t>
       </w:r>
       <w:r>
         <w:rPr>
@@ -12698,7 +13097,51 @@
                 <w:sz w:val="24"/>
                 <w:szCs w:val="24"/>
               </w:rPr>
-              <w:t>Código Shutterstock (o URL o la ruta en AulaPlaneta)</w:t>
+              <w:t xml:space="preserve">Código </w:t>
+            </w:r>
+            <w:proofErr w:type="spellStart"/>
+            <w:r>
+              <w:rPr>
+                <w:rFonts w:ascii="Arial" w:hAnsi="Arial" w:cs="Arial"/>
+                <w:b/>
+                <w:color w:val="000000"/>
+                <w:sz w:val="24"/>
+                <w:szCs w:val="24"/>
+              </w:rPr>
+              <w:t>Shutterstock</w:t>
+            </w:r>
+            <w:proofErr w:type="spellEnd"/>
+            <w:r>
+              <w:rPr>
+                <w:rFonts w:ascii="Arial" w:hAnsi="Arial" w:cs="Arial"/>
+                <w:b/>
+                <w:color w:val="000000"/>
+                <w:sz w:val="24"/>
+                <w:szCs w:val="24"/>
+              </w:rPr>
+              <w:t xml:space="preserve"> (o URL o la ruta en </w:t>
+            </w:r>
+            <w:proofErr w:type="spellStart"/>
+            <w:r>
+              <w:rPr>
+                <w:rFonts w:ascii="Arial" w:hAnsi="Arial" w:cs="Arial"/>
+                <w:b/>
+                <w:color w:val="000000"/>
+                <w:sz w:val="24"/>
+                <w:szCs w:val="24"/>
+              </w:rPr>
+              <w:t>AulaPlaneta</w:t>
+            </w:r>
+            <w:proofErr w:type="spellEnd"/>
+            <w:r>
+              <w:rPr>
+                <w:rFonts w:ascii="Arial" w:hAnsi="Arial" w:cs="Arial"/>
+                <w:b/>
+                <w:color w:val="000000"/>
+                <w:sz w:val="24"/>
+                <w:szCs w:val="24"/>
+              </w:rPr>
+              <w:t>)</w:t>
             </w:r>
           </w:p>
         </w:tc>
@@ -13510,14 +13953,7 @@
         <w:rPr>
           <w:rFonts w:ascii="Arial" w:hAnsi="Arial" w:cs="Arial"/>
         </w:rPr>
-        <w:t xml:space="preserve"> se agrega yodo a la sal con </w:t>
-      </w:r>
-      <w:r>
-        <w:rPr>
-          <w:rFonts w:ascii="Arial" w:hAnsi="Arial" w:cs="Arial"/>
-        </w:rPr>
-        <w:lastRenderedPageBreak/>
-        <w:t xml:space="preserve">la que se condimenta la comida. </w:t>
+        <w:t xml:space="preserve"> se agrega yodo a la sal con la que se condimenta la comida. </w:t>
       </w:r>
       <w:r>
         <w:rPr>
@@ -14539,6 +14975,7 @@
         <w:rPr>
           <w:rFonts w:ascii="Arial" w:hAnsi="Arial" w:cs="Arial"/>
         </w:rPr>
+        <w:lastRenderedPageBreak/>
         <w:t xml:space="preserve">La </w:t>
       </w:r>
       <w:r>
@@ -14635,7 +15072,6 @@
         <w:rPr>
           <w:rFonts w:ascii="Arial" w:hAnsi="Arial" w:cs="Arial"/>
         </w:rPr>
-        <w:lastRenderedPageBreak/>
         <w:t xml:space="preserve">Un ejemplo de </w:t>
       </w:r>
       <w:r>
@@ -15020,8 +15456,19 @@
                 <w:sz w:val="24"/>
                 <w:szCs w:val="24"/>
               </w:rPr>
-              <w:t>Médico desfibrilando</w:t>
-            </w:r>
+              <w:t xml:space="preserve">Médico </w:t>
+            </w:r>
+            <w:proofErr w:type="spellStart"/>
+            <w:r>
+              <w:rPr>
+                <w:rFonts w:ascii="Arial" w:hAnsi="Arial" w:cs="Arial"/>
+                <w:color w:val="000000"/>
+                <w:sz w:val="24"/>
+                <w:szCs w:val="24"/>
+              </w:rPr>
+              <w:t>desfibrilando</w:t>
+            </w:r>
+            <w:proofErr w:type="spellEnd"/>
             <w:r>
               <w:rPr>
                 <w:rFonts w:ascii="Arial" w:hAnsi="Arial" w:cs="Arial"/>
@@ -15075,7 +15522,51 @@
                 <w:sz w:val="24"/>
                 <w:szCs w:val="24"/>
               </w:rPr>
-              <w:t>Código Shutterstock (o URL o la ruta en AulaPlaneta)</w:t>
+              <w:t xml:space="preserve">Código </w:t>
+            </w:r>
+            <w:proofErr w:type="spellStart"/>
+            <w:r>
+              <w:rPr>
+                <w:rFonts w:ascii="Arial" w:hAnsi="Arial" w:cs="Arial"/>
+                <w:b/>
+                <w:color w:val="000000"/>
+                <w:sz w:val="24"/>
+                <w:szCs w:val="24"/>
+              </w:rPr>
+              <w:t>Shutterstock</w:t>
+            </w:r>
+            <w:proofErr w:type="spellEnd"/>
+            <w:r>
+              <w:rPr>
+                <w:rFonts w:ascii="Arial" w:hAnsi="Arial" w:cs="Arial"/>
+                <w:b/>
+                <w:color w:val="000000"/>
+                <w:sz w:val="24"/>
+                <w:szCs w:val="24"/>
+              </w:rPr>
+              <w:t xml:space="preserve"> (o URL o la ruta en </w:t>
+            </w:r>
+            <w:proofErr w:type="spellStart"/>
+            <w:r>
+              <w:rPr>
+                <w:rFonts w:ascii="Arial" w:hAnsi="Arial" w:cs="Arial"/>
+                <w:b/>
+                <w:color w:val="000000"/>
+                <w:sz w:val="24"/>
+                <w:szCs w:val="24"/>
+              </w:rPr>
+              <w:t>AulaPlaneta</w:t>
+            </w:r>
+            <w:proofErr w:type="spellEnd"/>
+            <w:r>
+              <w:rPr>
+                <w:rFonts w:ascii="Arial" w:hAnsi="Arial" w:cs="Arial"/>
+                <w:b/>
+                <w:color w:val="000000"/>
+                <w:sz w:val="24"/>
+                <w:szCs w:val="24"/>
+              </w:rPr>
+              <w:t>)</w:t>
             </w:r>
           </w:p>
         </w:tc>
@@ -15522,7 +16013,52 @@
                 <w:sz w:val="24"/>
                 <w:szCs w:val="24"/>
               </w:rPr>
-              <w:t>Código Shutterstock (o URL o la ruta en AulaPlaneta)</w:t>
+              <w:t xml:space="preserve">Código </w:t>
+            </w:r>
+            <w:proofErr w:type="spellStart"/>
+            <w:r>
+              <w:rPr>
+                <w:rFonts w:ascii="Arial" w:hAnsi="Arial" w:cs="Arial"/>
+                <w:b/>
+                <w:color w:val="000000"/>
+                <w:sz w:val="24"/>
+                <w:szCs w:val="24"/>
+              </w:rPr>
+              <w:lastRenderedPageBreak/>
+              <w:t>Shutterstock</w:t>
+            </w:r>
+            <w:proofErr w:type="spellEnd"/>
+            <w:r>
+              <w:rPr>
+                <w:rFonts w:ascii="Arial" w:hAnsi="Arial" w:cs="Arial"/>
+                <w:b/>
+                <w:color w:val="000000"/>
+                <w:sz w:val="24"/>
+                <w:szCs w:val="24"/>
+              </w:rPr>
+              <w:t xml:space="preserve"> (o URL o la ruta en </w:t>
+            </w:r>
+            <w:proofErr w:type="spellStart"/>
+            <w:r>
+              <w:rPr>
+                <w:rFonts w:ascii="Arial" w:hAnsi="Arial" w:cs="Arial"/>
+                <w:b/>
+                <w:color w:val="000000"/>
+                <w:sz w:val="24"/>
+                <w:szCs w:val="24"/>
+              </w:rPr>
+              <w:t>AulaPlaneta</w:t>
+            </w:r>
+            <w:proofErr w:type="spellEnd"/>
+            <w:r>
+              <w:rPr>
+                <w:rFonts w:ascii="Arial" w:hAnsi="Arial" w:cs="Arial"/>
+                <w:b/>
+                <w:color w:val="000000"/>
+                <w:sz w:val="24"/>
+                <w:szCs w:val="24"/>
+              </w:rPr>
+              <w:t>)</w:t>
             </w:r>
           </w:p>
         </w:tc>
@@ -15548,7 +16084,19 @@
                 <w:szCs w:val="24"/>
                 <w:shd w:val="clear" w:color="auto" w:fill="FFFFFF"/>
               </w:rPr>
-              <w:t>http://www.google.com/imgres?imgurl=http://upload.wikimedia.org/wikipedia/commons/c/c7/Sharplan_40C.jpg&amp;imgrefurl=http://en.wikipedia.org/wiki/Laser_scalpel&amp;h=2490&amp;w=1746&amp;tbnid=OSqpBE8hFKfKqM:&amp;zoom=1&amp;docid=F_kqsIpiwMd27M&amp;ei=ZtjrVLuWGOqPsQSlsYKgBw&amp;tbm=isch&amp;ved=0CB4QMygAMAA</w:t>
+              <w:lastRenderedPageBreak/>
+              <w:t>http://www.google.com/imgres?imgurl=http://upload.wikimedia.org/wikipedia/commons/c/c7/Sharplan_40C.jpg&amp;imgrefurl=http://en.wikipedia.org/wiki/Laser_scalpel&amp;h=2490&amp;w=1</w:t>
+            </w:r>
+            <w:r>
+              <w:rPr>
+                <w:rFonts w:ascii="Arial" w:hAnsi="Arial" w:cs="Arial"/>
+                <w:color w:val="333333"/>
+                <w:sz w:val="16"/>
+                <w:szCs w:val="24"/>
+                <w:shd w:val="clear" w:color="auto" w:fill="FFFFFF"/>
+              </w:rPr>
+              <w:lastRenderedPageBreak/>
+              <w:t>746&amp;tbnid=OSqpBE8hFKfKqM:&amp;zoom=1&amp;docid=F_kqsIpiwMd27M&amp;ei=ZtjrVLuWGOqPsQSlsYKgBw&amp;tbm=isch&amp;ved=0CB4QMygAMAA</w:t>
             </w:r>
           </w:p>
         </w:tc>
@@ -15576,6 +16124,7 @@
                 <w:sz w:val="24"/>
                 <w:szCs w:val="24"/>
               </w:rPr>
+              <w:lastRenderedPageBreak/>
               <w:t>Pie de imagen</w:t>
             </w:r>
           </w:p>
@@ -15664,7 +16213,6 @@
         <w:rPr>
           <w:rFonts w:ascii="Arial" w:hAnsi="Arial" w:cs="Arial"/>
         </w:rPr>
-        <w:lastRenderedPageBreak/>
         <w:t xml:space="preserve">Existen muchos otros ejemplos de la aplicación de la </w:t>
       </w:r>
       <w:r>
@@ -16410,7 +16958,52 @@
                 <w:sz w:val="24"/>
                 <w:szCs w:val="24"/>
               </w:rPr>
-              <w:t>Código Shutterstock (o URL o la ruta en AulaPlaneta)</w:t>
+              <w:t xml:space="preserve">Código </w:t>
+            </w:r>
+            <w:proofErr w:type="spellStart"/>
+            <w:r>
+              <w:rPr>
+                <w:rFonts w:ascii="Arial" w:hAnsi="Arial" w:cs="Arial"/>
+                <w:b/>
+                <w:color w:val="000000"/>
+                <w:sz w:val="24"/>
+                <w:szCs w:val="24"/>
+              </w:rPr>
+              <w:lastRenderedPageBreak/>
+              <w:t>Shutterstock</w:t>
+            </w:r>
+            <w:proofErr w:type="spellEnd"/>
+            <w:r>
+              <w:rPr>
+                <w:rFonts w:ascii="Arial" w:hAnsi="Arial" w:cs="Arial"/>
+                <w:b/>
+                <w:color w:val="000000"/>
+                <w:sz w:val="24"/>
+                <w:szCs w:val="24"/>
+              </w:rPr>
+              <w:t xml:space="preserve"> (o URL o la ruta en </w:t>
+            </w:r>
+            <w:proofErr w:type="spellStart"/>
+            <w:r>
+              <w:rPr>
+                <w:rFonts w:ascii="Arial" w:hAnsi="Arial" w:cs="Arial"/>
+                <w:b/>
+                <w:color w:val="000000"/>
+                <w:sz w:val="24"/>
+                <w:szCs w:val="24"/>
+              </w:rPr>
+              <w:t>AulaPlaneta</w:t>
+            </w:r>
+            <w:proofErr w:type="spellEnd"/>
+            <w:r>
+              <w:rPr>
+                <w:rFonts w:ascii="Arial" w:hAnsi="Arial" w:cs="Arial"/>
+                <w:b/>
+                <w:color w:val="000000"/>
+                <w:sz w:val="24"/>
+                <w:szCs w:val="24"/>
+              </w:rPr>
+              <w:t>)</w:t>
             </w:r>
           </w:p>
         </w:tc>
@@ -16436,6 +17029,7 @@
                 <w:szCs w:val="24"/>
                 <w:shd w:val="clear" w:color="auto" w:fill="FFFFFF"/>
               </w:rPr>
+              <w:lastRenderedPageBreak/>
               <w:t>196514594</w:t>
             </w:r>
           </w:p>
@@ -16464,6 +17058,7 @@
                 <w:sz w:val="24"/>
                 <w:szCs w:val="24"/>
               </w:rPr>
+              <w:lastRenderedPageBreak/>
               <w:t>Pie de imagen</w:t>
             </w:r>
           </w:p>
@@ -16533,7 +17128,6 @@
         <w:rPr>
           <w:rFonts w:ascii="Arial" w:hAnsi="Arial" w:cs="Arial"/>
         </w:rPr>
-        <w:lastRenderedPageBreak/>
         <w:t xml:space="preserve">Otra forma de usar el sonido para revisar el interior </w:t>
       </w:r>
       <w:r>
@@ -17008,7 +17602,51 @@
                 <w:sz w:val="24"/>
                 <w:szCs w:val="24"/>
               </w:rPr>
-              <w:t>Código Shutterstock (o URL o la ruta en AulaPlaneta)</w:t>
+              <w:t xml:space="preserve">Código </w:t>
+            </w:r>
+            <w:proofErr w:type="spellStart"/>
+            <w:r>
+              <w:rPr>
+                <w:rFonts w:ascii="Arial" w:hAnsi="Arial" w:cs="Arial"/>
+                <w:b/>
+                <w:color w:val="000000"/>
+                <w:sz w:val="24"/>
+                <w:szCs w:val="24"/>
+              </w:rPr>
+              <w:t>Shutterstock</w:t>
+            </w:r>
+            <w:proofErr w:type="spellEnd"/>
+            <w:r>
+              <w:rPr>
+                <w:rFonts w:ascii="Arial" w:hAnsi="Arial" w:cs="Arial"/>
+                <w:b/>
+                <w:color w:val="000000"/>
+                <w:sz w:val="24"/>
+                <w:szCs w:val="24"/>
+              </w:rPr>
+              <w:t xml:space="preserve"> (o URL o la ruta en </w:t>
+            </w:r>
+            <w:proofErr w:type="spellStart"/>
+            <w:r>
+              <w:rPr>
+                <w:rFonts w:ascii="Arial" w:hAnsi="Arial" w:cs="Arial"/>
+                <w:b/>
+                <w:color w:val="000000"/>
+                <w:sz w:val="24"/>
+                <w:szCs w:val="24"/>
+              </w:rPr>
+              <w:t>AulaPlaneta</w:t>
+            </w:r>
+            <w:proofErr w:type="spellEnd"/>
+            <w:r>
+              <w:rPr>
+                <w:rFonts w:ascii="Arial" w:hAnsi="Arial" w:cs="Arial"/>
+                <w:b/>
+                <w:color w:val="000000"/>
+                <w:sz w:val="24"/>
+                <w:szCs w:val="24"/>
+              </w:rPr>
+              <w:t>)</w:t>
             </w:r>
           </w:p>
         </w:tc>
@@ -17492,6 +18130,7 @@
                 <w:sz w:val="24"/>
                 <w:szCs w:val="24"/>
               </w:rPr>
+              <w:lastRenderedPageBreak/>
               <w:t>Imagen (fotografía, gráfica o ilustración)</w:t>
             </w:r>
           </w:p>
@@ -17629,7 +18268,51 @@
                 <w:sz w:val="24"/>
                 <w:szCs w:val="24"/>
               </w:rPr>
-              <w:t>Código Shutterstock (o URL o la ruta en AulaPlaneta)</w:t>
+              <w:t xml:space="preserve">Código </w:t>
+            </w:r>
+            <w:proofErr w:type="spellStart"/>
+            <w:r>
+              <w:rPr>
+                <w:rFonts w:ascii="Arial" w:hAnsi="Arial" w:cs="Arial"/>
+                <w:b/>
+                <w:color w:val="000000"/>
+                <w:sz w:val="24"/>
+                <w:szCs w:val="24"/>
+              </w:rPr>
+              <w:t>Shutterstock</w:t>
+            </w:r>
+            <w:proofErr w:type="spellEnd"/>
+            <w:r>
+              <w:rPr>
+                <w:rFonts w:ascii="Arial" w:hAnsi="Arial" w:cs="Arial"/>
+                <w:b/>
+                <w:color w:val="000000"/>
+                <w:sz w:val="24"/>
+                <w:szCs w:val="24"/>
+              </w:rPr>
+              <w:t xml:space="preserve"> (o URL o la ruta en </w:t>
+            </w:r>
+            <w:proofErr w:type="spellStart"/>
+            <w:r>
+              <w:rPr>
+                <w:rFonts w:ascii="Arial" w:hAnsi="Arial" w:cs="Arial"/>
+                <w:b/>
+                <w:color w:val="000000"/>
+                <w:sz w:val="24"/>
+                <w:szCs w:val="24"/>
+              </w:rPr>
+              <w:t>AulaPlaneta</w:t>
+            </w:r>
+            <w:proofErr w:type="spellEnd"/>
+            <w:r>
+              <w:rPr>
+                <w:rFonts w:ascii="Arial" w:hAnsi="Arial" w:cs="Arial"/>
+                <w:b/>
+                <w:color w:val="000000"/>
+                <w:sz w:val="24"/>
+                <w:szCs w:val="24"/>
+              </w:rPr>
+              <w:t>)</w:t>
             </w:r>
           </w:p>
         </w:tc>
@@ -17683,7 +18366,6 @@
                 <w:sz w:val="24"/>
                 <w:szCs w:val="24"/>
               </w:rPr>
-              <w:lastRenderedPageBreak/>
               <w:t>Pie de imagen</w:t>
             </w:r>
           </w:p>
@@ -18579,7 +19261,52 @@
                 <w:sz w:val="24"/>
                 <w:szCs w:val="24"/>
               </w:rPr>
-              <w:t>Código Shutterstock (o URL o la ruta en AulaPlaneta)</w:t>
+              <w:t xml:space="preserve">Código </w:t>
+            </w:r>
+            <w:proofErr w:type="spellStart"/>
+            <w:r>
+              <w:rPr>
+                <w:rFonts w:ascii="Arial" w:hAnsi="Arial" w:cs="Arial"/>
+                <w:b/>
+                <w:color w:val="000000"/>
+                <w:sz w:val="24"/>
+                <w:szCs w:val="24"/>
+              </w:rPr>
+              <w:lastRenderedPageBreak/>
+              <w:t>Shutterstock</w:t>
+            </w:r>
+            <w:proofErr w:type="spellEnd"/>
+            <w:r>
+              <w:rPr>
+                <w:rFonts w:ascii="Arial" w:hAnsi="Arial" w:cs="Arial"/>
+                <w:b/>
+                <w:color w:val="000000"/>
+                <w:sz w:val="24"/>
+                <w:szCs w:val="24"/>
+              </w:rPr>
+              <w:t xml:space="preserve"> (o URL o la ruta en </w:t>
+            </w:r>
+            <w:proofErr w:type="spellStart"/>
+            <w:r>
+              <w:rPr>
+                <w:rFonts w:ascii="Arial" w:hAnsi="Arial" w:cs="Arial"/>
+                <w:b/>
+                <w:color w:val="000000"/>
+                <w:sz w:val="24"/>
+                <w:szCs w:val="24"/>
+              </w:rPr>
+              <w:t>AulaPlaneta</w:t>
+            </w:r>
+            <w:proofErr w:type="spellEnd"/>
+            <w:r>
+              <w:rPr>
+                <w:rFonts w:ascii="Arial" w:hAnsi="Arial" w:cs="Arial"/>
+                <w:b/>
+                <w:color w:val="000000"/>
+                <w:sz w:val="24"/>
+                <w:szCs w:val="24"/>
+              </w:rPr>
+              <w:t>)</w:t>
             </w:r>
           </w:p>
         </w:tc>
@@ -18605,6 +19332,7 @@
                 <w:szCs w:val="24"/>
                 <w:shd w:val="clear" w:color="auto" w:fill="FFFFFF"/>
               </w:rPr>
+              <w:lastRenderedPageBreak/>
               <w:t>201006257</w:t>
             </w:r>
           </w:p>
@@ -18633,6 +19361,7 @@
                 <w:sz w:val="24"/>
                 <w:szCs w:val="24"/>
               </w:rPr>
+              <w:lastRenderedPageBreak/>
               <w:t>Pie de imagen</w:t>
             </w:r>
           </w:p>
@@ -19581,6 +20310,7 @@
                 <w:sz w:val="24"/>
                 <w:szCs w:val="24"/>
               </w:rPr>
+              <w:lastRenderedPageBreak/>
               <w:t>Título</w:t>
             </w:r>
           </w:p>
@@ -19740,7 +20470,6 @@
         <w:rPr>
           <w:rFonts w:ascii="Arial" w:hAnsi="Arial" w:cs="Arial"/>
         </w:rPr>
-        <w:lastRenderedPageBreak/>
         <w:t>Aunque es útil revisar</w:t>
       </w:r>
       <w:r>
@@ -20661,6 +21390,7 @@
                 <w:sz w:val="24"/>
                 <w:szCs w:val="24"/>
               </w:rPr>
+              <w:lastRenderedPageBreak/>
               <w:t>Código</w:t>
             </w:r>
           </w:p>
@@ -20778,7 +21508,51 @@
                 <w:sz w:val="24"/>
                 <w:szCs w:val="24"/>
               </w:rPr>
-              <w:t>Código Shutterstock (o URL o la ruta en AulaPlaneta)</w:t>
+              <w:t xml:space="preserve">Código </w:t>
+            </w:r>
+            <w:proofErr w:type="spellStart"/>
+            <w:r>
+              <w:rPr>
+                <w:rFonts w:ascii="Arial" w:hAnsi="Arial" w:cs="Arial"/>
+                <w:b/>
+                <w:color w:val="000000"/>
+                <w:sz w:val="24"/>
+                <w:szCs w:val="24"/>
+              </w:rPr>
+              <w:t>Shutterstock</w:t>
+            </w:r>
+            <w:proofErr w:type="spellEnd"/>
+            <w:r>
+              <w:rPr>
+                <w:rFonts w:ascii="Arial" w:hAnsi="Arial" w:cs="Arial"/>
+                <w:b/>
+                <w:color w:val="000000"/>
+                <w:sz w:val="24"/>
+                <w:szCs w:val="24"/>
+              </w:rPr>
+              <w:t xml:space="preserve"> (o URL o la ruta en </w:t>
+            </w:r>
+            <w:proofErr w:type="spellStart"/>
+            <w:r>
+              <w:rPr>
+                <w:rFonts w:ascii="Arial" w:hAnsi="Arial" w:cs="Arial"/>
+                <w:b/>
+                <w:color w:val="000000"/>
+                <w:sz w:val="24"/>
+                <w:szCs w:val="24"/>
+              </w:rPr>
+              <w:t>AulaPlaneta</w:t>
+            </w:r>
+            <w:proofErr w:type="spellEnd"/>
+            <w:r>
+              <w:rPr>
+                <w:rFonts w:ascii="Arial" w:hAnsi="Arial" w:cs="Arial"/>
+                <w:b/>
+                <w:color w:val="000000"/>
+                <w:sz w:val="24"/>
+                <w:szCs w:val="24"/>
+              </w:rPr>
+              <w:t>)</w:t>
             </w:r>
           </w:p>
         </w:tc>
@@ -20905,7 +21679,6 @@
                 <w:sz w:val="24"/>
                 <w:szCs w:val="24"/>
               </w:rPr>
-              <w:lastRenderedPageBreak/>
               <w:t>dióxido de azufre</w:t>
             </w:r>
             <w:r>
@@ -21942,7 +22715,6 @@
                 <w:sz w:val="24"/>
                 <w:szCs w:val="24"/>
               </w:rPr>
-              <w:lastRenderedPageBreak/>
               <w:t>Título</w:t>
             </w:r>
           </w:p>
@@ -22574,7 +23346,51 @@
                 <w:sz w:val="24"/>
                 <w:szCs w:val="24"/>
               </w:rPr>
-              <w:t>Código Shutterstock (o URL o la ruta en AulaPlaneta)</w:t>
+              <w:t xml:space="preserve">Código </w:t>
+            </w:r>
+            <w:proofErr w:type="spellStart"/>
+            <w:r>
+              <w:rPr>
+                <w:rFonts w:ascii="Arial" w:hAnsi="Arial" w:cs="Arial"/>
+                <w:b/>
+                <w:color w:val="000000"/>
+                <w:sz w:val="24"/>
+                <w:szCs w:val="24"/>
+              </w:rPr>
+              <w:t>Shutterstock</w:t>
+            </w:r>
+            <w:proofErr w:type="spellEnd"/>
+            <w:r>
+              <w:rPr>
+                <w:rFonts w:ascii="Arial" w:hAnsi="Arial" w:cs="Arial"/>
+                <w:b/>
+                <w:color w:val="000000"/>
+                <w:sz w:val="24"/>
+                <w:szCs w:val="24"/>
+              </w:rPr>
+              <w:t xml:space="preserve"> (o URL o la ruta en </w:t>
+            </w:r>
+            <w:proofErr w:type="spellStart"/>
+            <w:r>
+              <w:rPr>
+                <w:rFonts w:ascii="Arial" w:hAnsi="Arial" w:cs="Arial"/>
+                <w:b/>
+                <w:color w:val="000000"/>
+                <w:sz w:val="24"/>
+                <w:szCs w:val="24"/>
+              </w:rPr>
+              <w:t>AulaPlaneta</w:t>
+            </w:r>
+            <w:proofErr w:type="spellEnd"/>
+            <w:r>
+              <w:rPr>
+                <w:rFonts w:ascii="Arial" w:hAnsi="Arial" w:cs="Arial"/>
+                <w:b/>
+                <w:color w:val="000000"/>
+                <w:sz w:val="24"/>
+                <w:szCs w:val="24"/>
+              </w:rPr>
+              <w:t>)</w:t>
             </w:r>
           </w:p>
         </w:tc>
@@ -22680,7 +23496,17 @@
                 <w:sz w:val="24"/>
                 <w:szCs w:val="24"/>
               </w:rPr>
-              <w:t>e han disminuido drásticamente</w:t>
+              <w:t xml:space="preserve">e </w:t>
+            </w:r>
+            <w:r>
+              <w:rPr>
+                <w:rFonts w:ascii="Arial" w:hAnsi="Arial" w:cs="Arial"/>
+                <w:color w:val="000000"/>
+                <w:sz w:val="24"/>
+                <w:szCs w:val="24"/>
+              </w:rPr>
+              <w:lastRenderedPageBreak/>
+              <w:t>han disminuido drásticamente</w:t>
             </w:r>
             <w:r>
               <w:rPr>
@@ -22860,7 +23686,6 @@
         <w:rPr>
           <w:rFonts w:ascii="Arial" w:hAnsi="Arial" w:cs="Arial"/>
         </w:rPr>
-        <w:lastRenderedPageBreak/>
         <w:t xml:space="preserve">Los </w:t>
       </w:r>
       <w:r>
@@ -23164,6 +23989,7 @@
         </w:rPr>
         <w:t xml:space="preserve"> </w:t>
       </w:r>
+      <w:proofErr w:type="spellStart"/>
       <w:r>
         <w:rPr>
           <w:rFonts w:ascii="Arial" w:hAnsi="Arial" w:cs="Arial"/>
@@ -23172,6 +23998,7 @@
         </w:rPr>
         <w:t>Penicillium</w:t>
       </w:r>
+      <w:proofErr w:type="spellEnd"/>
       <w:r>
         <w:rPr>
           <w:rFonts w:ascii="Arial" w:hAnsi="Arial" w:cs="Arial"/>
@@ -23533,7 +24360,51 @@
                 <w:sz w:val="24"/>
                 <w:szCs w:val="24"/>
               </w:rPr>
-              <w:t>Código Shutterstock (o URL o la ruta en AulaPlaneta)</w:t>
+              <w:t xml:space="preserve">Código </w:t>
+            </w:r>
+            <w:proofErr w:type="spellStart"/>
+            <w:r>
+              <w:rPr>
+                <w:rFonts w:ascii="Arial" w:hAnsi="Arial" w:cs="Arial"/>
+                <w:b/>
+                <w:color w:val="000000"/>
+                <w:sz w:val="24"/>
+                <w:szCs w:val="24"/>
+              </w:rPr>
+              <w:t>Shutterstock</w:t>
+            </w:r>
+            <w:proofErr w:type="spellEnd"/>
+            <w:r>
+              <w:rPr>
+                <w:rFonts w:ascii="Arial" w:hAnsi="Arial" w:cs="Arial"/>
+                <w:b/>
+                <w:color w:val="000000"/>
+                <w:sz w:val="24"/>
+                <w:szCs w:val="24"/>
+              </w:rPr>
+              <w:t xml:space="preserve"> (o URL o la ruta en </w:t>
+            </w:r>
+            <w:proofErr w:type="spellStart"/>
+            <w:r>
+              <w:rPr>
+                <w:rFonts w:ascii="Arial" w:hAnsi="Arial" w:cs="Arial"/>
+                <w:b/>
+                <w:color w:val="000000"/>
+                <w:sz w:val="24"/>
+                <w:szCs w:val="24"/>
+              </w:rPr>
+              <w:t>AulaPlaneta</w:t>
+            </w:r>
+            <w:proofErr w:type="spellEnd"/>
+            <w:r>
+              <w:rPr>
+                <w:rFonts w:ascii="Arial" w:hAnsi="Arial" w:cs="Arial"/>
+                <w:b/>
+                <w:color w:val="000000"/>
+                <w:sz w:val="24"/>
+                <w:szCs w:val="24"/>
+              </w:rPr>
+              <w:t>)</w:t>
             </w:r>
           </w:p>
         </w:tc>
@@ -23614,6 +24485,7 @@
               </w:rPr>
               <w:t xml:space="preserve">Fotografía de unas muestras del hongo </w:t>
             </w:r>
+            <w:proofErr w:type="spellStart"/>
             <w:r>
               <w:rPr>
                 <w:rFonts w:ascii="Arial" w:hAnsi="Arial" w:cs="Arial"/>
@@ -23624,6 +24496,7 @@
               </w:rPr>
               <w:t>Penicillium</w:t>
             </w:r>
+            <w:proofErr w:type="spellEnd"/>
             <w:r>
               <w:rPr>
                 <w:rFonts w:ascii="Arial" w:hAnsi="Arial" w:cs="Arial"/>
@@ -23657,6 +24530,7 @@
         <w:rPr>
           <w:rFonts w:ascii="Arial" w:hAnsi="Arial" w:cs="Arial"/>
         </w:rPr>
+        <w:lastRenderedPageBreak/>
         <w:t xml:space="preserve">Con el estudio que se hizo de la </w:t>
       </w:r>
       <w:r>
@@ -24010,7 +24884,6 @@
                 <w:sz w:val="24"/>
                 <w:szCs w:val="24"/>
               </w:rPr>
-              <w:lastRenderedPageBreak/>
               <w:t>Descripción</w:t>
             </w:r>
           </w:p>
@@ -24153,7 +25026,25 @@
                 <w:sz w:val="24"/>
                 <w:szCs w:val="24"/>
               </w:rPr>
-              <w:t xml:space="preserve"> ha demostrado cómo las diferentes disciplinas han interactuado entre sí.También ha demostrado cómo </w:t>
+              <w:t xml:space="preserve"> ha demostrado cómo las diferentes disciplinas han interactuado entre </w:t>
+            </w:r>
+            <w:proofErr w:type="spellStart"/>
+            <w:r>
+              <w:rPr>
+                <w:rFonts w:ascii="Arial" w:hAnsi="Arial" w:cs="Arial"/>
+                <w:sz w:val="24"/>
+                <w:szCs w:val="24"/>
+              </w:rPr>
+              <w:t>sí.También</w:t>
+            </w:r>
+            <w:proofErr w:type="spellEnd"/>
+            <w:r>
+              <w:rPr>
+                <w:rFonts w:ascii="Arial" w:hAnsi="Arial" w:cs="Arial"/>
+                <w:sz w:val="24"/>
+                <w:szCs w:val="24"/>
+              </w:rPr>
+              <w:t xml:space="preserve"> ha demostrado cómo </w:t>
             </w:r>
             <w:r>
               <w:rPr>
@@ -24806,6 +25697,7 @@
                 <w:sz w:val="24"/>
                 <w:szCs w:val="24"/>
               </w:rPr>
+              <w:lastRenderedPageBreak/>
               <w:t>Practica: recurso nuevo</w:t>
             </w:r>
           </w:p>
@@ -25223,7 +26115,6 @@
                 <w:sz w:val="24"/>
                 <w:szCs w:val="24"/>
               </w:rPr>
-              <w:lastRenderedPageBreak/>
               <w:t>Título</w:t>
             </w:r>
           </w:p>
@@ -26208,6 +27099,7 @@
                 <w:sz w:val="24"/>
                 <w:szCs w:val="24"/>
               </w:rPr>
+              <w:lastRenderedPageBreak/>
               <w:t>Título</w:t>
             </w:r>
           </w:p>
@@ -26501,7 +27393,6 @@
                 <w:sz w:val="24"/>
                 <w:szCs w:val="24"/>
               </w:rPr>
-              <w:lastRenderedPageBreak/>
               <w:t>Web 02</w:t>
             </w:r>
           </w:p>
@@ -26784,7 +27675,7 @@
         <w:rStyle w:val="Nmerodepgina"/>
         <w:noProof/>
       </w:rPr>
-      <w:t>4</w:t>
+      <w:t>1</w:t>
     </w:r>
     <w:r>
       <w:rPr>
@@ -32654,7 +33545,7 @@
 </file>
 
 <file path=customXml/itemProps1.xml><?xml version="1.0" encoding="utf-8"?>
-<ds:datastoreItem xmlns:ds="http://schemas.openxmlformats.org/officeDocument/2006/customXml" ds:itemID="{8B5B66B1-A536-4420-AC08-ADCCE4E6C7EB}">
+<ds:datastoreItem xmlns:ds="http://schemas.openxmlformats.org/officeDocument/2006/customXml" ds:itemID="{B51764E1-2AA4-4ED2-BB0C-FDB1348D9F11}">
   <ds:schemaRefs>
     <ds:schemaRef ds:uri="http://schemas.openxmlformats.org/officeDocument/2006/bibliography"/>
   </ds:schemaRefs>

</xml_diff>

<commit_message>
Escaleta y guiones 06_07 y 07_13
</commit_message>
<xml_diff>
--- a/fuentes/contenidos/grado07/guion13/CN_07_13_CO.docx
+++ b/fuentes/contenidos/grado07/guion13/CN_07_13_CO.docx
@@ -1236,13 +1236,18 @@
         </w:rPr>
         <w:t xml:space="preserve"> Consolidación</w:t>
       </w:r>
+      <w:r>
+        <w:rPr>
+          <w:rFonts w:ascii="Arial" w:hAnsi="Arial" w:cs="Arial"/>
+        </w:rPr>
+        <w:t xml:space="preserve"> </w:t>
+      </w:r>
     </w:p>
     <w:p>
       <w:pPr>
         <w:spacing w:after="0" w:line="276" w:lineRule="auto"/>
         <w:rPr>
           <w:rFonts w:ascii="Arial" w:hAnsi="Arial" w:cs="Arial"/>
-          <w:b/>
         </w:rPr>
       </w:pPr>
     </w:p>
@@ -1257,31 +1262,7 @@
         <w:rPr>
           <w:rFonts w:ascii="Arial" w:hAnsi="Arial" w:cs="Arial"/>
         </w:rPr>
-        <w:t>La siguiente actividad</w:t>
-      </w:r>
-      <w:r>
-        <w:rPr>
-          <w:rFonts w:ascii="Arial" w:hAnsi="Arial" w:cs="Arial"/>
-        </w:rPr>
-        <w:t xml:space="preserve"> te per</w:t>
-      </w:r>
-      <w:r>
-        <w:rPr>
-          <w:rFonts w:ascii="Arial" w:hAnsi="Arial" w:cs="Arial"/>
-        </w:rPr>
-        <w:t>mite revisar la percepción que</w:t>
-      </w:r>
-      <w:r>
-        <w:rPr>
-          <w:rFonts w:ascii="Arial" w:hAnsi="Arial" w:cs="Arial"/>
-        </w:rPr>
-        <w:t xml:space="preserve"> tienes sobre el aporte de las Ciencias Naturales a la m</w:t>
-      </w:r>
-      <w:r>
-        <w:rPr>
-          <w:rFonts w:ascii="Arial" w:hAnsi="Arial" w:cs="Arial"/>
-        </w:rPr>
-        <w:t xml:space="preserve">edicina. </w:t>
+        <w:t>Actividades para consolidar lo que has aprendido en esta sección.</w:t>
       </w:r>
     </w:p>
     <w:p>
@@ -1289,7 +1270,6 @@
         <w:spacing w:after="0" w:line="276" w:lineRule="auto"/>
         <w:rPr>
           <w:rFonts w:ascii="Arial" w:hAnsi="Arial" w:cs="Arial"/>
-          <w:color w:val="FF0000"/>
         </w:rPr>
       </w:pPr>
     </w:p>
@@ -1496,27 +1476,7 @@
                 <w:szCs w:val="24"/>
                 <w:lang w:val="es-ES"/>
               </w:rPr>
-              <w:t xml:space="preserve">¿Cómo sería la </w:t>
-            </w:r>
-            <w:r>
-              <w:rPr>
-                <w:rFonts w:ascii="Arial" w:hAnsi="Arial" w:cs="Arial"/>
-                <w:color w:val="000000"/>
-                <w:sz w:val="24"/>
-                <w:szCs w:val="24"/>
-                <w:lang w:val="es-ES"/>
-              </w:rPr>
-              <w:t>Medicina</w:t>
-            </w:r>
-            <w:r>
-              <w:rPr>
-                <w:rFonts w:ascii="Arial" w:hAnsi="Arial" w:cs="Arial"/>
-                <w:color w:val="000000"/>
-                <w:sz w:val="24"/>
-                <w:szCs w:val="24"/>
-                <w:lang w:val="es-ES"/>
-              </w:rPr>
-              <w:t xml:space="preserve"> sin la ciencia?</w:t>
+              <w:t>Refuerza tu aprendizaje: Las Ciencias Naturales y la medicina</w:t>
             </w:r>
           </w:p>
         </w:tc>
@@ -1570,77 +1530,7 @@
                 <w:szCs w:val="24"/>
                 <w:lang w:val="es-ES"/>
               </w:rPr>
-              <w:t>Pregunta de respuesta libre. Se le</w:t>
-            </w:r>
-            <w:r>
-              <w:rPr>
-                <w:rFonts w:ascii="Arial" w:hAnsi="Arial" w:cs="Arial"/>
-                <w:color w:val="000000"/>
-                <w:sz w:val="24"/>
-                <w:szCs w:val="24"/>
-                <w:lang w:val="es-ES"/>
-              </w:rPr>
-              <w:t>s</w:t>
-            </w:r>
-            <w:r>
-              <w:rPr>
-                <w:rFonts w:ascii="Arial" w:hAnsi="Arial" w:cs="Arial"/>
-                <w:color w:val="000000"/>
-                <w:sz w:val="24"/>
-                <w:szCs w:val="24"/>
-                <w:lang w:val="es-ES"/>
-              </w:rPr>
-              <w:t xml:space="preserve"> pide a los estudiantes discutir cuál sería el estado de la </w:t>
-            </w:r>
-            <w:r>
-              <w:rPr>
-                <w:rFonts w:ascii="Arial" w:hAnsi="Arial" w:cs="Arial"/>
-                <w:color w:val="000000"/>
-                <w:sz w:val="24"/>
-                <w:szCs w:val="24"/>
-                <w:lang w:val="es-ES"/>
-              </w:rPr>
-              <w:t>m</w:t>
-            </w:r>
-            <w:r>
-              <w:rPr>
-                <w:rFonts w:ascii="Arial" w:hAnsi="Arial" w:cs="Arial"/>
-                <w:color w:val="000000"/>
-                <w:sz w:val="24"/>
-                <w:szCs w:val="24"/>
-                <w:lang w:val="es-ES"/>
-              </w:rPr>
-              <w:t>edicina</w:t>
-            </w:r>
-            <w:r>
-              <w:rPr>
-                <w:rFonts w:ascii="Arial" w:hAnsi="Arial" w:cs="Arial"/>
-                <w:color w:val="000000"/>
-                <w:sz w:val="24"/>
-                <w:szCs w:val="24"/>
-                <w:lang w:val="es-ES"/>
-              </w:rPr>
-              <w:t xml:space="preserve"> sin el aporte de las </w:t>
-            </w:r>
-            <w:r>
-              <w:rPr>
-                <w:rFonts w:ascii="Arial" w:hAnsi="Arial" w:cs="Arial"/>
-                <w:color w:val="000000"/>
-                <w:sz w:val="24"/>
-                <w:szCs w:val="24"/>
-                <w:lang w:val="es-ES"/>
-              </w:rPr>
-              <w:t>Ciencias N</w:t>
-            </w:r>
-            <w:r>
-              <w:rPr>
-                <w:rFonts w:ascii="Arial" w:hAnsi="Arial" w:cs="Arial"/>
-                <w:color w:val="000000"/>
-                <w:sz w:val="24"/>
-                <w:szCs w:val="24"/>
-                <w:lang w:val="es-ES"/>
-              </w:rPr>
-              <w:t>aturales</w:t>
+              <w:t>Actividades sobre Las Ciencias Naturales y la medicina</w:t>
             </w:r>
           </w:p>
         </w:tc>
@@ -3472,17 +3362,7 @@
                 <w:szCs w:val="24"/>
                 <w:lang w:val="es-ES"/>
               </w:rPr>
-              <w:t>El uso de l</w:t>
-            </w:r>
-            <w:r>
-              <w:rPr>
-                <w:rFonts w:ascii="Arial" w:hAnsi="Arial" w:cs="Arial"/>
-                <w:color w:val="000000"/>
-                <w:sz w:val="24"/>
-                <w:szCs w:val="24"/>
-                <w:lang w:val="es-ES"/>
-              </w:rPr>
-              <w:t>as sanguijuelas en la medicina actual</w:t>
+              <w:t>Las sanguijuelas en la medicina actual</w:t>
             </w:r>
           </w:p>
         </w:tc>
@@ -3536,17 +3416,7 @@
                 <w:szCs w:val="24"/>
                 <w:lang w:val="es-ES"/>
               </w:rPr>
-              <w:t xml:space="preserve">Interactivo en el que se explica y se hacen preguntas sobre el uso </w:t>
-            </w:r>
-            <w:r>
-              <w:rPr>
-                <w:rFonts w:ascii="Arial" w:hAnsi="Arial" w:cs="Arial"/>
-                <w:color w:val="000000"/>
-                <w:sz w:val="24"/>
-                <w:szCs w:val="24"/>
-                <w:lang w:val="es-ES"/>
-              </w:rPr>
-              <w:t>de las sanguijuelas en la medicina actual</w:t>
+              <w:t>Interactivo en el que se explica y se hacen preguntas sobre el uso de las sanguijuelas en la medicina actual</w:t>
             </w:r>
           </w:p>
         </w:tc>
@@ -3685,7 +3555,27 @@
         <w:rPr>
           <w:rFonts w:ascii="Arial" w:hAnsi="Arial" w:cs="Arial"/>
         </w:rPr>
-        <w:t>a partir de finales del siglo IXI y comienzos del XX</w:t>
+        <w:t xml:space="preserve">a partir de finales del siglo </w:t>
+      </w:r>
+      <w:r>
+        <w:rPr>
+          <w:rFonts w:ascii="Arial" w:hAnsi="Arial" w:cs="Arial"/>
+          <w:highlight w:val="yellow"/>
+        </w:rPr>
+        <w:t>XI</w:t>
+      </w:r>
+      <w:r>
+        <w:rPr>
+          <w:rFonts w:ascii="Arial" w:hAnsi="Arial" w:cs="Arial"/>
+          <w:highlight w:val="yellow"/>
+        </w:rPr>
+        <w:t>X</w:t>
+      </w:r>
+      <w:r>
+        <w:rPr>
+          <w:rFonts w:ascii="Arial" w:hAnsi="Arial" w:cs="Arial"/>
+        </w:rPr>
+        <w:t xml:space="preserve"> y comienzos del XX</w:t>
       </w:r>
       <w:r>
         <w:rPr>
@@ -8623,39 +8513,7 @@
                 <w:sz w:val="24"/>
                 <w:szCs w:val="24"/>
               </w:rPr>
-              <w:t>Interactivo sobre los causante</w:t>
-            </w:r>
-            <w:r>
-              <w:rPr>
-                <w:rFonts w:ascii="Arial" w:hAnsi="Arial" w:cs="Arial"/>
-                <w:sz w:val="24"/>
-                <w:szCs w:val="24"/>
-              </w:rPr>
-              <w:t>s, la transmisión, el contagio,</w:t>
-            </w:r>
-            <w:r>
-              <w:rPr>
-                <w:rFonts w:ascii="Arial" w:hAnsi="Arial" w:cs="Arial"/>
-                <w:sz w:val="24"/>
-                <w:szCs w:val="24"/>
-              </w:rPr>
-              <w:t xml:space="preserve"> la prevención y </w:t>
-            </w:r>
-            <w:r>
-              <w:rPr>
-                <w:rFonts w:ascii="Arial" w:hAnsi="Arial" w:cs="Arial"/>
-                <w:sz w:val="24"/>
-                <w:szCs w:val="24"/>
-              </w:rPr>
-              <w:t xml:space="preserve">el </w:t>
-            </w:r>
-            <w:r>
-              <w:rPr>
-                <w:rFonts w:ascii="Arial" w:hAnsi="Arial" w:cs="Arial"/>
-                <w:sz w:val="24"/>
-                <w:szCs w:val="24"/>
-              </w:rPr>
-              <w:t>tratamiento de las enfermedades infecciosas</w:t>
+              <w:t>Interactivo sobre los causantes, la transmisión, el contagio, la prevención y el tratamiento de las enfermedades infecciosas</w:t>
             </w:r>
           </w:p>
         </w:tc>
@@ -8846,7 +8704,17 @@
                 <w:szCs w:val="24"/>
                 <w:lang w:val="es-ES"/>
               </w:rPr>
-              <w:t xml:space="preserve">Teoría microbiana contra la </w:t>
+              <w:t>La t</w:t>
+            </w:r>
+            <w:r>
+              <w:rPr>
+                <w:rFonts w:ascii="Arial" w:hAnsi="Arial" w:cs="Arial"/>
+                <w:color w:val="000000"/>
+                <w:sz w:val="24"/>
+                <w:szCs w:val="24"/>
+                <w:lang w:val="es-ES"/>
+              </w:rPr>
+              <w:t xml:space="preserve">eoría microbiana contra la </w:t>
             </w:r>
             <w:r>
               <w:rPr>
@@ -11203,34 +11071,7 @@
                 <w:sz w:val="24"/>
                 <w:szCs w:val="24"/>
               </w:rPr>
-              <w:t xml:space="preserve">Ejercicio de arrastrar etiquetas para </w:t>
-            </w:r>
-            <w:r>
-              <w:rPr>
-                <w:rFonts w:ascii="Arial" w:hAnsi="Arial" w:cs="Arial"/>
-                <w:color w:val="000000"/>
-                <w:sz w:val="24"/>
-                <w:szCs w:val="24"/>
-              </w:rPr>
-              <w:t>completar</w:t>
-            </w:r>
-            <w:r>
-              <w:rPr>
-                <w:rFonts w:ascii="Arial" w:hAnsi="Arial" w:cs="Arial"/>
-                <w:color w:val="000000"/>
-                <w:sz w:val="24"/>
-                <w:szCs w:val="24"/>
-              </w:rPr>
-              <w:t xml:space="preserve"> un texto </w:t>
-            </w:r>
-            <w:r>
-              <w:rPr>
-                <w:rFonts w:ascii="Arial" w:hAnsi="Arial" w:cs="Arial"/>
-                <w:color w:val="000000"/>
-                <w:sz w:val="24"/>
-                <w:szCs w:val="24"/>
-              </w:rPr>
-              <w:t>sobre enfermedades hereditarias</w:t>
+              <w:t>Ejercicio de arrastrar etiquetas para completar un texto sobre las enfermedades hereditarias</w:t>
             </w:r>
           </w:p>
         </w:tc>
@@ -11536,7 +11377,7 @@
         <w:rPr>
           <w:rFonts w:ascii="Arial" w:hAnsi="Arial" w:cs="Arial"/>
         </w:rPr>
-        <w:t>Usa el siguiente recurso para revisar lo visto en la sección anterior.</w:t>
+        <w:t>Actividades para consolidar lo que has aprendido en esta sección.</w:t>
       </w:r>
     </w:p>
     <w:p>
@@ -11726,52 +11567,7 @@
                 <w:sz w:val="24"/>
                 <w:szCs w:val="24"/>
               </w:rPr>
-              <w:t xml:space="preserve">La relación entre la </w:t>
-            </w:r>
-            <w:r>
-              <w:rPr>
-                <w:rFonts w:ascii="Arial" w:hAnsi="Arial" w:cs="Arial"/>
-                <w:color w:val="000000"/>
-                <w:sz w:val="24"/>
-                <w:szCs w:val="24"/>
-              </w:rPr>
-              <w:t>b</w:t>
-            </w:r>
-            <w:r>
-              <w:rPr>
-                <w:rFonts w:ascii="Arial" w:hAnsi="Arial" w:cs="Arial"/>
-                <w:color w:val="000000"/>
-                <w:sz w:val="24"/>
-                <w:szCs w:val="24"/>
-              </w:rPr>
-              <w:t>iología</w:t>
-            </w:r>
-            <w:r>
-              <w:rPr>
-                <w:rFonts w:ascii="Arial" w:hAnsi="Arial" w:cs="Arial"/>
-                <w:color w:val="000000"/>
-                <w:sz w:val="24"/>
-                <w:szCs w:val="24"/>
-              </w:rPr>
-              <w:t xml:space="preserve"> y la </w:t>
-            </w:r>
-            <w:r>
-              <w:rPr>
-                <w:rFonts w:ascii="Arial" w:hAnsi="Arial" w:cs="Arial"/>
-                <w:color w:val="000000"/>
-                <w:sz w:val="24"/>
-                <w:szCs w:val="24"/>
-              </w:rPr>
-              <w:t>m</w:t>
-            </w:r>
-            <w:r>
-              <w:rPr>
-                <w:rFonts w:ascii="Arial" w:hAnsi="Arial" w:cs="Arial"/>
-                <w:color w:val="000000"/>
-                <w:sz w:val="24"/>
-                <w:szCs w:val="24"/>
-              </w:rPr>
-              <w:t>edicina</w:t>
+              <w:t>Refuerza tu aprendizaje: La biología y la medicina</w:t>
             </w:r>
           </w:p>
         </w:tc>
@@ -11824,7 +11620,7 @@
                 <w:sz w:val="24"/>
                 <w:szCs w:val="24"/>
               </w:rPr>
-              <w:t>Actividad que consiste en identificar como falsos o verdaderos enunciados que tratan sobre la relación entre la biología y la medicina</w:t>
+              <w:t>Actividades sobre La biología y la medicina</w:t>
             </w:r>
           </w:p>
         </w:tc>
@@ -12416,127 +12212,135 @@
                 <w:sz w:val="24"/>
                 <w:szCs w:val="24"/>
               </w:rPr>
+              <w:t>Contenido</w:t>
+            </w:r>
+          </w:p>
+        </w:tc>
+        <w:tc>
+          <w:tcPr>
+            <w:tcW w:w="6460" w:type="dxa"/>
+          </w:tcPr>
+          <w:p>
+            <w:pPr>
+              <w:spacing w:line="276" w:lineRule="auto"/>
+              <w:rPr>
+                <w:rFonts w:ascii="Arial" w:hAnsi="Arial" w:cs="Arial"/>
+                <w:sz w:val="24"/>
+                <w:szCs w:val="24"/>
+              </w:rPr>
+            </w:pPr>
+            <w:r>
+              <w:rPr>
+                <w:rFonts w:ascii="Arial" w:hAnsi="Arial" w:cs="Arial"/>
+                <w:sz w:val="24"/>
+                <w:szCs w:val="24"/>
+              </w:rPr>
+              <w:t xml:space="preserve">La vida se sustenta en reacciones </w:t>
+            </w:r>
+            <w:r>
+              <w:rPr>
+                <w:rFonts w:ascii="Arial" w:hAnsi="Arial" w:cs="Arial"/>
+                <w:sz w:val="24"/>
+                <w:szCs w:val="24"/>
+              </w:rPr>
+              <w:t>q</w:t>
+            </w:r>
+            <w:r>
+              <w:rPr>
+                <w:rFonts w:ascii="Arial" w:hAnsi="Arial" w:cs="Arial"/>
+                <w:sz w:val="24"/>
+                <w:szCs w:val="24"/>
+              </w:rPr>
+              <w:t>uímica</w:t>
+            </w:r>
+            <w:r>
+              <w:rPr>
+                <w:rFonts w:ascii="Arial" w:hAnsi="Arial" w:cs="Arial"/>
+                <w:sz w:val="24"/>
+                <w:szCs w:val="24"/>
+              </w:rPr>
+              <w:t xml:space="preserve">s </w:t>
+            </w:r>
+            <w:r>
+              <w:rPr>
+                <w:rFonts w:ascii="Arial" w:hAnsi="Arial" w:cs="Arial"/>
+                <w:sz w:val="24"/>
+                <w:szCs w:val="24"/>
+              </w:rPr>
+              <w:t>que se llevan</w:t>
+            </w:r>
+            <w:r>
+              <w:rPr>
+                <w:rFonts w:ascii="Arial" w:hAnsi="Arial" w:cs="Arial"/>
+                <w:sz w:val="24"/>
+                <w:szCs w:val="24"/>
+              </w:rPr>
+              <w:t xml:space="preserve"> a cabo</w:t>
+            </w:r>
+            <w:r>
+              <w:rPr>
+                <w:rFonts w:ascii="Arial" w:hAnsi="Arial" w:cs="Arial"/>
+                <w:sz w:val="24"/>
+                <w:szCs w:val="24"/>
+              </w:rPr>
+              <w:t xml:space="preserve"> </w:t>
+            </w:r>
+            <w:r>
+              <w:rPr>
+                <w:rFonts w:ascii="Arial" w:hAnsi="Arial" w:cs="Arial"/>
+                <w:sz w:val="24"/>
+                <w:szCs w:val="24"/>
+              </w:rPr>
+              <w:t>al interior de las células</w:t>
+            </w:r>
+            <w:r>
+              <w:rPr>
+                <w:rFonts w:ascii="Arial" w:hAnsi="Arial" w:cs="Arial"/>
+                <w:sz w:val="24"/>
+                <w:szCs w:val="24"/>
+              </w:rPr>
+              <w:t xml:space="preserve"> </w:t>
+            </w:r>
+            <w:r>
+              <w:rPr>
+                <w:rFonts w:ascii="Arial" w:hAnsi="Arial" w:cs="Arial"/>
+                <w:sz w:val="24"/>
+                <w:szCs w:val="24"/>
+              </w:rPr>
+              <w:t>q</w:t>
+            </w:r>
+            <w:r>
+              <w:rPr>
+                <w:rFonts w:ascii="Arial" w:hAnsi="Arial" w:cs="Arial"/>
+                <w:sz w:val="24"/>
+                <w:szCs w:val="24"/>
+              </w:rPr>
+              <w:t xml:space="preserve">ue conforman </w:t>
+            </w:r>
+            <w:r>
+              <w:rPr>
+                <w:rFonts w:ascii="Arial" w:hAnsi="Arial" w:cs="Arial"/>
+                <w:sz w:val="24"/>
+                <w:szCs w:val="24"/>
+              </w:rPr>
+              <w:t>nuestro cuerpo. Por medio</w:t>
+            </w:r>
+            <w:r>
+              <w:rPr>
+                <w:rFonts w:ascii="Arial" w:hAnsi="Arial" w:cs="Arial"/>
+                <w:sz w:val="24"/>
+                <w:szCs w:val="24"/>
+              </w:rPr>
+              <w:t xml:space="preserve"> de estas reacciones podemos </w:t>
+            </w:r>
+            <w:r>
+              <w:rPr>
+                <w:rFonts w:ascii="Arial" w:hAnsi="Arial" w:cs="Arial"/>
+                <w:sz w:val="24"/>
+                <w:szCs w:val="24"/>
+              </w:rPr>
               <w:lastRenderedPageBreak/>
-              <w:t>Contenido</w:t>
-            </w:r>
-          </w:p>
-        </w:tc>
-        <w:tc>
-          <w:tcPr>
-            <w:tcW w:w="6460" w:type="dxa"/>
-          </w:tcPr>
-          <w:p>
-            <w:pPr>
-              <w:spacing w:line="276" w:lineRule="auto"/>
-              <w:rPr>
-                <w:rFonts w:ascii="Arial" w:hAnsi="Arial" w:cs="Arial"/>
-                <w:sz w:val="24"/>
-                <w:szCs w:val="24"/>
-              </w:rPr>
-            </w:pPr>
-            <w:r>
-              <w:rPr>
-                <w:rFonts w:ascii="Arial" w:hAnsi="Arial" w:cs="Arial"/>
-                <w:sz w:val="24"/>
-                <w:szCs w:val="24"/>
-              </w:rPr>
-              <w:t xml:space="preserve">La vida se sustenta en reacciones </w:t>
-            </w:r>
-            <w:r>
-              <w:rPr>
-                <w:rFonts w:ascii="Arial" w:hAnsi="Arial" w:cs="Arial"/>
-                <w:sz w:val="24"/>
-                <w:szCs w:val="24"/>
-              </w:rPr>
-              <w:t>q</w:t>
-            </w:r>
-            <w:r>
-              <w:rPr>
-                <w:rFonts w:ascii="Arial" w:hAnsi="Arial" w:cs="Arial"/>
-                <w:sz w:val="24"/>
-                <w:szCs w:val="24"/>
-              </w:rPr>
-              <w:t>uímica</w:t>
-            </w:r>
-            <w:r>
-              <w:rPr>
-                <w:rFonts w:ascii="Arial" w:hAnsi="Arial" w:cs="Arial"/>
-                <w:sz w:val="24"/>
-                <w:szCs w:val="24"/>
-              </w:rPr>
-              <w:t xml:space="preserve">s </w:t>
-            </w:r>
-            <w:r>
-              <w:rPr>
-                <w:rFonts w:ascii="Arial" w:hAnsi="Arial" w:cs="Arial"/>
-                <w:sz w:val="24"/>
-                <w:szCs w:val="24"/>
-              </w:rPr>
-              <w:t>que se llevan</w:t>
-            </w:r>
-            <w:r>
-              <w:rPr>
-                <w:rFonts w:ascii="Arial" w:hAnsi="Arial" w:cs="Arial"/>
-                <w:sz w:val="24"/>
-                <w:szCs w:val="24"/>
-              </w:rPr>
-              <w:t xml:space="preserve"> a cabo</w:t>
-            </w:r>
-            <w:r>
-              <w:rPr>
-                <w:rFonts w:ascii="Arial" w:hAnsi="Arial" w:cs="Arial"/>
-                <w:sz w:val="24"/>
-                <w:szCs w:val="24"/>
-              </w:rPr>
-              <w:t xml:space="preserve"> </w:t>
-            </w:r>
-            <w:r>
-              <w:rPr>
-                <w:rFonts w:ascii="Arial" w:hAnsi="Arial" w:cs="Arial"/>
-                <w:sz w:val="24"/>
-                <w:szCs w:val="24"/>
-              </w:rPr>
-              <w:t>al interior de las células</w:t>
-            </w:r>
-            <w:r>
-              <w:rPr>
-                <w:rFonts w:ascii="Arial" w:hAnsi="Arial" w:cs="Arial"/>
-                <w:sz w:val="24"/>
-                <w:szCs w:val="24"/>
-              </w:rPr>
-              <w:t xml:space="preserve"> </w:t>
-            </w:r>
-            <w:r>
-              <w:rPr>
-                <w:rFonts w:ascii="Arial" w:hAnsi="Arial" w:cs="Arial"/>
-                <w:sz w:val="24"/>
-                <w:szCs w:val="24"/>
-              </w:rPr>
-              <w:t>q</w:t>
-            </w:r>
-            <w:r>
-              <w:rPr>
-                <w:rFonts w:ascii="Arial" w:hAnsi="Arial" w:cs="Arial"/>
-                <w:sz w:val="24"/>
-                <w:szCs w:val="24"/>
-              </w:rPr>
-              <w:t xml:space="preserve">ue conforman </w:t>
-            </w:r>
-            <w:r>
-              <w:rPr>
-                <w:rFonts w:ascii="Arial" w:hAnsi="Arial" w:cs="Arial"/>
-                <w:sz w:val="24"/>
-                <w:szCs w:val="24"/>
-              </w:rPr>
-              <w:t>nuestro cuerpo. Por medio</w:t>
-            </w:r>
-            <w:r>
-              <w:rPr>
-                <w:rFonts w:ascii="Arial" w:hAnsi="Arial" w:cs="Arial"/>
-                <w:sz w:val="24"/>
-                <w:szCs w:val="24"/>
-              </w:rPr>
-              <w:t xml:space="preserve"> de estas reacciones podemos nutrirnos, respirar o relacionarnos con el entorno</w:t>
+              <w:t>nutrirnos, respirar o relacionarnos con el entorno</w:t>
             </w:r>
             <w:r>
               <w:rPr>
@@ -13744,17 +13548,7 @@
                 <w:sz w:val="24"/>
                 <w:szCs w:val="24"/>
               </w:rPr>
-              <w:t xml:space="preserve"> </w:t>
-            </w:r>
-            <w:r>
-              <w:rPr>
-                <w:rFonts w:ascii="Arial" w:hAnsi="Arial" w:cs="Arial"/>
-                <w:color w:val="000000"/>
-                <w:sz w:val="24"/>
-                <w:szCs w:val="24"/>
-              </w:rPr>
-              <w:lastRenderedPageBreak/>
-              <w:t>de este mineral son abundantes</w:t>
+              <w:t xml:space="preserve"> de este mineral son abundantes</w:t>
             </w:r>
             <w:r>
               <w:rPr>
@@ -14826,7 +14620,14 @@
         <w:rPr>
           <w:rFonts w:ascii="Arial" w:hAnsi="Arial" w:cs="Arial"/>
         </w:rPr>
-        <w:t xml:space="preserve"> sobre las enfermedades que </w:t>
+        <w:t xml:space="preserve"> sobre </w:t>
+      </w:r>
+      <w:r>
+        <w:rPr>
+          <w:rFonts w:ascii="Arial" w:hAnsi="Arial" w:cs="Arial"/>
+        </w:rPr>
+        <w:lastRenderedPageBreak/>
+        <w:t xml:space="preserve">las enfermedades que </w:t>
       </w:r>
       <w:r>
         <w:rPr>
@@ -15866,7 +15667,6 @@
         <w:rPr>
           <w:rFonts w:ascii="Arial" w:hAnsi="Arial" w:cs="Arial"/>
         </w:rPr>
-        <w:lastRenderedPageBreak/>
         <w:t xml:space="preserve">el </w:t>
       </w:r>
       <w:r>
@@ -16002,6 +15802,7 @@
                 <w:sz w:val="24"/>
                 <w:szCs w:val="24"/>
               </w:rPr>
+              <w:lastRenderedPageBreak/>
               <w:t>Código</w:t>
             </w:r>
           </w:p>
@@ -17027,7 +16828,7 @@
                 <w:sz w:val="24"/>
                 <w:szCs w:val="24"/>
               </w:rPr>
-              <w:t>Interactivo con texto e imágenes que trata sobre los efectos en el cuerpo humano de la carencia y el exceso de yodo y cloro</w:t>
+              <w:t>Interactivo con texto e imágenes  sobre los efectos en el cuerpo humano de la carencia y el exceso de yodo y cloro</w:t>
             </w:r>
           </w:p>
         </w:tc>
@@ -17200,16 +17001,7 @@
                 <w:sz w:val="24"/>
                 <w:szCs w:val="24"/>
               </w:rPr>
-              <w:t xml:space="preserve">y </w:t>
-            </w:r>
-            <w:r>
-              <w:rPr>
-                <w:rFonts w:ascii="Arial" w:hAnsi="Arial" w:cs="Arial"/>
-                <w:sz w:val="24"/>
-                <w:szCs w:val="24"/>
-              </w:rPr>
-              <w:lastRenderedPageBreak/>
-              <w:t>qué lo afecta</w:t>
+              <w:t>y qué lo afecta</w:t>
             </w:r>
             <w:r>
               <w:rPr>
@@ -17346,25 +17138,7 @@
         <w:rPr>
           <w:rFonts w:ascii="Arial" w:hAnsi="Arial" w:cs="Arial"/>
         </w:rPr>
-        <w:t xml:space="preserve">Revisa lo que has aprendido </w:t>
-      </w:r>
-      <w:r>
-        <w:rPr>
-          <w:rFonts w:ascii="Arial" w:hAnsi="Arial" w:cs="Arial"/>
-        </w:rPr>
-        <w:t>a través de</w:t>
-      </w:r>
-      <w:r>
-        <w:rPr>
-          <w:rFonts w:ascii="Arial" w:hAnsi="Arial" w:cs="Arial"/>
-        </w:rPr>
-        <w:t xml:space="preserve"> la siguiente actividad</w:t>
-      </w:r>
-      <w:r>
-        <w:rPr>
-          <w:rFonts w:ascii="Arial" w:hAnsi="Arial" w:cs="Arial"/>
-        </w:rPr>
-        <w:t>.</w:t>
+        <w:t>Actividades para consolidar lo que has aprendido en esta sección.</w:t>
       </w:r>
     </w:p>
     <w:p>
@@ -17556,7 +17330,7 @@
                 <w:szCs w:val="24"/>
                 <w:lang w:val="es-ES"/>
               </w:rPr>
-              <w:t>Aplicaciones de la química en la medicina</w:t>
+              <w:t>Refuerza tu aprendizaje: La química y la medicina</w:t>
             </w:r>
           </w:p>
         </w:tc>
@@ -17610,7 +17384,7 @@
                 <w:szCs w:val="24"/>
                 <w:lang w:val="es-ES_tradnl"/>
               </w:rPr>
-              <w:t>Test de escogencia múltiple sobre algunas aplicaciones de la Química en la medicina</w:t>
+              <w:t>Actividades sobre La química y la medicina</w:t>
             </w:r>
           </w:p>
         </w:tc>
@@ -18449,7 +18223,6 @@
                 <w:sz w:val="24"/>
                 <w:szCs w:val="24"/>
               </w:rPr>
-              <w:lastRenderedPageBreak/>
               <w:t>Pie de imagen</w:t>
             </w:r>
           </w:p>
@@ -18546,6 +18319,7 @@
         <w:rPr>
           <w:rFonts w:ascii="Arial" w:hAnsi="Arial" w:cs="Arial"/>
         </w:rPr>
+        <w:lastRenderedPageBreak/>
         <w:t>La invención</w:t>
       </w:r>
       <w:r>
@@ -19227,8 +19001,9 @@
         <w:spacing w:line="276" w:lineRule="auto"/>
         <w:jc w:val="both"/>
         <w:rPr>
-          <w:rStyle w:val="Hipervnculo"/>
-          <w:rFonts w:ascii="Arial" w:hAnsi="Arial" w:cs="Arial"/>
+          <w:rFonts w:ascii="Arial" w:hAnsi="Arial" w:cs="Arial"/>
+          <w:color w:val="0000FF"/>
+          <w:u w:val="single"/>
         </w:rPr>
       </w:pPr>
       <w:r>
@@ -19252,15 +19027,6 @@
           <w:t>VER</w:t>
         </w:r>
       </w:hyperlink>
-    </w:p>
-    <w:p>
-      <w:pPr>
-        <w:spacing w:line="276" w:lineRule="auto"/>
-        <w:jc w:val="both"/>
-        <w:rPr>
-          <w:rFonts w:ascii="Arial" w:hAnsi="Arial" w:cs="Arial"/>
-        </w:rPr>
-      </w:pPr>
       <w:r>
         <w:rPr>
           <w:rFonts w:ascii="Arial" w:hAnsi="Arial" w:cs="Arial"/>
@@ -19539,203 +19305,211 @@
                 <w:sz w:val="24"/>
                 <w:szCs w:val="24"/>
               </w:rPr>
+              <w:t>Contenido</w:t>
+            </w:r>
+          </w:p>
+        </w:tc>
+        <w:tc>
+          <w:tcPr>
+            <w:tcW w:w="6460" w:type="dxa"/>
+          </w:tcPr>
+          <w:p>
+            <w:pPr>
+              <w:spacing w:line="276" w:lineRule="auto"/>
+              <w:rPr>
+                <w:rFonts w:ascii="Arial" w:hAnsi="Arial" w:cs="Arial"/>
+                <w:sz w:val="24"/>
+                <w:szCs w:val="24"/>
+              </w:rPr>
+            </w:pPr>
+            <w:r>
+              <w:rPr>
+                <w:rFonts w:ascii="Arial" w:hAnsi="Arial" w:cs="Arial"/>
+                <w:sz w:val="24"/>
+                <w:szCs w:val="24"/>
+              </w:rPr>
+              <w:t xml:space="preserve">Gracias a la aplicación de la </w:t>
+            </w:r>
+            <w:r>
+              <w:rPr>
+                <w:rFonts w:ascii="Arial" w:hAnsi="Arial" w:cs="Arial"/>
+                <w:sz w:val="24"/>
+                <w:szCs w:val="24"/>
+              </w:rPr>
+              <w:t>f</w:t>
+            </w:r>
+            <w:r>
+              <w:rPr>
+                <w:rFonts w:ascii="Arial" w:hAnsi="Arial" w:cs="Arial"/>
+                <w:sz w:val="24"/>
+                <w:szCs w:val="24"/>
+              </w:rPr>
+              <w:t>ísica</w:t>
+            </w:r>
+            <w:r>
+              <w:rPr>
+                <w:rFonts w:ascii="Arial" w:hAnsi="Arial" w:cs="Arial"/>
+                <w:sz w:val="24"/>
+                <w:szCs w:val="24"/>
+              </w:rPr>
+              <w:t xml:space="preserve"> es posible </w:t>
+            </w:r>
+            <w:r>
+              <w:rPr>
+                <w:rFonts w:ascii="Arial" w:hAnsi="Arial" w:cs="Arial"/>
+                <w:sz w:val="24"/>
+                <w:szCs w:val="24"/>
+              </w:rPr>
+              <w:t xml:space="preserve">ver y escuchar cómo está funcionando </w:t>
+            </w:r>
+            <w:r>
+              <w:rPr>
+                <w:rFonts w:ascii="Arial" w:hAnsi="Arial" w:cs="Arial"/>
+                <w:sz w:val="24"/>
+                <w:szCs w:val="24"/>
+              </w:rPr>
+              <w:t>el interior d</w:t>
+            </w:r>
+            <w:r>
+              <w:rPr>
+                <w:rFonts w:ascii="Arial" w:hAnsi="Arial" w:cs="Arial"/>
+                <w:sz w:val="24"/>
+                <w:szCs w:val="24"/>
+              </w:rPr>
+              <w:t>el cuerpo de una persona</w:t>
+            </w:r>
+            <w:r>
+              <w:rPr>
+                <w:rFonts w:ascii="Arial" w:hAnsi="Arial" w:cs="Arial"/>
+                <w:sz w:val="24"/>
+                <w:szCs w:val="24"/>
+              </w:rPr>
+              <w:t>.</w:t>
+            </w:r>
+          </w:p>
+          <w:p>
+            <w:pPr>
+              <w:spacing w:line="276" w:lineRule="auto"/>
+              <w:rPr>
+                <w:rFonts w:ascii="Arial" w:hAnsi="Arial" w:cs="Arial"/>
+                <w:sz w:val="24"/>
+                <w:szCs w:val="24"/>
+              </w:rPr>
+            </w:pPr>
+            <w:r>
+              <w:rPr>
+                <w:rFonts w:ascii="Arial" w:hAnsi="Arial" w:cs="Arial"/>
+                <w:sz w:val="24"/>
+                <w:szCs w:val="24"/>
+              </w:rPr>
+              <w:t xml:space="preserve"> </w:t>
+            </w:r>
+          </w:p>
+          <w:p>
+            <w:pPr>
+              <w:spacing w:line="276" w:lineRule="auto"/>
+              <w:rPr>
+                <w:rFonts w:ascii="Arial" w:hAnsi="Arial" w:cs="Arial"/>
+                <w:sz w:val="24"/>
+                <w:szCs w:val="24"/>
+              </w:rPr>
+            </w:pPr>
+            <w:r>
+              <w:rPr>
+                <w:rFonts w:ascii="Arial" w:hAnsi="Arial" w:cs="Arial"/>
+                <w:sz w:val="24"/>
+                <w:szCs w:val="24"/>
+              </w:rPr>
+              <w:t>Dist</w:t>
+            </w:r>
+            <w:r>
+              <w:rPr>
+                <w:rFonts w:ascii="Arial" w:hAnsi="Arial" w:cs="Arial"/>
+                <w:sz w:val="24"/>
+                <w:szCs w:val="24"/>
+              </w:rPr>
+              <w:t>intos aparatos</w:t>
+            </w:r>
+            <w:r>
+              <w:rPr>
+                <w:rFonts w:ascii="Arial" w:hAnsi="Arial" w:cs="Arial"/>
+                <w:sz w:val="24"/>
+                <w:szCs w:val="24"/>
+              </w:rPr>
+              <w:t>,</w:t>
+            </w:r>
+            <w:r>
+              <w:rPr>
+                <w:rFonts w:ascii="Arial" w:hAnsi="Arial" w:cs="Arial"/>
+                <w:sz w:val="24"/>
+                <w:szCs w:val="24"/>
+              </w:rPr>
+              <w:t xml:space="preserve"> que manejan diferentes tecnologías</w:t>
+            </w:r>
+            <w:r>
+              <w:rPr>
+                <w:rFonts w:ascii="Arial" w:hAnsi="Arial" w:cs="Arial"/>
+                <w:sz w:val="24"/>
+                <w:szCs w:val="24"/>
+              </w:rPr>
+              <w:t>,</w:t>
+            </w:r>
+            <w:r>
+              <w:rPr>
+                <w:rFonts w:ascii="Arial" w:hAnsi="Arial" w:cs="Arial"/>
+                <w:sz w:val="24"/>
+                <w:szCs w:val="24"/>
+              </w:rPr>
+              <w:t xml:space="preserve"> permiten obtener imágenes </w:t>
+            </w:r>
+            <w:r>
+              <w:rPr>
+                <w:rFonts w:ascii="Arial" w:hAnsi="Arial" w:cs="Arial"/>
+                <w:sz w:val="24"/>
+                <w:szCs w:val="24"/>
+              </w:rPr>
+              <w:t>del cue</w:t>
+            </w:r>
+            <w:r>
+              <w:rPr>
+                <w:rFonts w:ascii="Arial" w:hAnsi="Arial" w:cs="Arial"/>
+                <w:sz w:val="24"/>
+                <w:szCs w:val="24"/>
+              </w:rPr>
+              <w:t>rpo humano. En algunos casos por medio de la luz</w:t>
+            </w:r>
+            <w:r>
+              <w:rPr>
+                <w:rFonts w:ascii="Arial" w:hAnsi="Arial" w:cs="Arial"/>
+                <w:sz w:val="24"/>
+                <w:szCs w:val="24"/>
+              </w:rPr>
+              <w:t xml:space="preserve">, </w:t>
+            </w:r>
+            <w:r>
+              <w:rPr>
+                <w:rFonts w:ascii="Arial" w:hAnsi="Arial" w:cs="Arial"/>
+                <w:sz w:val="24"/>
+                <w:szCs w:val="24"/>
+              </w:rPr>
+              <w:t xml:space="preserve">en </w:t>
+            </w:r>
+            <w:r>
+              <w:rPr>
+                <w:rFonts w:ascii="Arial" w:hAnsi="Arial" w:cs="Arial"/>
+                <w:sz w:val="24"/>
+                <w:szCs w:val="24"/>
+              </w:rPr>
+              <w:t xml:space="preserve">otros por medio de </w:t>
+            </w:r>
+            <w:r>
+              <w:rPr>
+                <w:rFonts w:ascii="Arial" w:hAnsi="Arial" w:cs="Arial"/>
+                <w:sz w:val="24"/>
+                <w:szCs w:val="24"/>
+              </w:rPr>
               <w:lastRenderedPageBreak/>
-              <w:t>Contenido</w:t>
-            </w:r>
-          </w:p>
-        </w:tc>
-        <w:tc>
-          <w:tcPr>
-            <w:tcW w:w="6460" w:type="dxa"/>
-          </w:tcPr>
-          <w:p>
-            <w:pPr>
-              <w:spacing w:line="276" w:lineRule="auto"/>
-              <w:rPr>
-                <w:rFonts w:ascii="Arial" w:hAnsi="Arial" w:cs="Arial"/>
-                <w:sz w:val="24"/>
-                <w:szCs w:val="24"/>
-              </w:rPr>
-            </w:pPr>
-            <w:r>
-              <w:rPr>
-                <w:rFonts w:ascii="Arial" w:hAnsi="Arial" w:cs="Arial"/>
-                <w:sz w:val="24"/>
-                <w:szCs w:val="24"/>
-              </w:rPr>
-              <w:t xml:space="preserve">Gracias a la aplicación de la </w:t>
-            </w:r>
-            <w:r>
-              <w:rPr>
-                <w:rFonts w:ascii="Arial" w:hAnsi="Arial" w:cs="Arial"/>
-                <w:sz w:val="24"/>
-                <w:szCs w:val="24"/>
-              </w:rPr>
-              <w:t>f</w:t>
-            </w:r>
-            <w:r>
-              <w:rPr>
-                <w:rFonts w:ascii="Arial" w:hAnsi="Arial" w:cs="Arial"/>
-                <w:sz w:val="24"/>
-                <w:szCs w:val="24"/>
-              </w:rPr>
-              <w:t>ísica</w:t>
-            </w:r>
-            <w:r>
-              <w:rPr>
-                <w:rFonts w:ascii="Arial" w:hAnsi="Arial" w:cs="Arial"/>
-                <w:sz w:val="24"/>
-                <w:szCs w:val="24"/>
-              </w:rPr>
-              <w:t xml:space="preserve"> es posible </w:t>
-            </w:r>
-            <w:r>
-              <w:rPr>
-                <w:rFonts w:ascii="Arial" w:hAnsi="Arial" w:cs="Arial"/>
-                <w:sz w:val="24"/>
-                <w:szCs w:val="24"/>
-              </w:rPr>
-              <w:t xml:space="preserve">ver y escuchar cómo está funcionando </w:t>
-            </w:r>
-            <w:r>
-              <w:rPr>
-                <w:rFonts w:ascii="Arial" w:hAnsi="Arial" w:cs="Arial"/>
-                <w:sz w:val="24"/>
-                <w:szCs w:val="24"/>
-              </w:rPr>
-              <w:t>el interior d</w:t>
-            </w:r>
-            <w:r>
-              <w:rPr>
-                <w:rFonts w:ascii="Arial" w:hAnsi="Arial" w:cs="Arial"/>
-                <w:sz w:val="24"/>
-                <w:szCs w:val="24"/>
-              </w:rPr>
-              <w:t>el cuerpo de una persona</w:t>
-            </w:r>
-            <w:r>
-              <w:rPr>
-                <w:rFonts w:ascii="Arial" w:hAnsi="Arial" w:cs="Arial"/>
-                <w:sz w:val="24"/>
-                <w:szCs w:val="24"/>
-              </w:rPr>
-              <w:t>.</w:t>
-            </w:r>
-          </w:p>
-          <w:p>
-            <w:pPr>
-              <w:spacing w:line="276" w:lineRule="auto"/>
-              <w:rPr>
-                <w:rFonts w:ascii="Arial" w:hAnsi="Arial" w:cs="Arial"/>
-                <w:sz w:val="24"/>
-                <w:szCs w:val="24"/>
-              </w:rPr>
-            </w:pPr>
-            <w:r>
-              <w:rPr>
-                <w:rFonts w:ascii="Arial" w:hAnsi="Arial" w:cs="Arial"/>
-                <w:sz w:val="24"/>
-                <w:szCs w:val="24"/>
-              </w:rPr>
-              <w:t xml:space="preserve"> </w:t>
-            </w:r>
-          </w:p>
-          <w:p>
-            <w:pPr>
-              <w:spacing w:line="276" w:lineRule="auto"/>
-              <w:rPr>
-                <w:rFonts w:ascii="Arial" w:hAnsi="Arial" w:cs="Arial"/>
-                <w:sz w:val="24"/>
-                <w:szCs w:val="24"/>
-              </w:rPr>
-            </w:pPr>
-            <w:r>
-              <w:rPr>
-                <w:rFonts w:ascii="Arial" w:hAnsi="Arial" w:cs="Arial"/>
-                <w:sz w:val="24"/>
-                <w:szCs w:val="24"/>
-              </w:rPr>
-              <w:t>Dist</w:t>
-            </w:r>
-            <w:r>
-              <w:rPr>
-                <w:rFonts w:ascii="Arial" w:hAnsi="Arial" w:cs="Arial"/>
-                <w:sz w:val="24"/>
-                <w:szCs w:val="24"/>
-              </w:rPr>
-              <w:t>intos aparatos</w:t>
-            </w:r>
-            <w:r>
-              <w:rPr>
-                <w:rFonts w:ascii="Arial" w:hAnsi="Arial" w:cs="Arial"/>
-                <w:sz w:val="24"/>
-                <w:szCs w:val="24"/>
-              </w:rPr>
-              <w:t>,</w:t>
-            </w:r>
-            <w:r>
-              <w:rPr>
-                <w:rFonts w:ascii="Arial" w:hAnsi="Arial" w:cs="Arial"/>
-                <w:sz w:val="24"/>
-                <w:szCs w:val="24"/>
-              </w:rPr>
-              <w:t xml:space="preserve"> que manejan diferentes tecnologías</w:t>
-            </w:r>
-            <w:r>
-              <w:rPr>
-                <w:rFonts w:ascii="Arial" w:hAnsi="Arial" w:cs="Arial"/>
-                <w:sz w:val="24"/>
-                <w:szCs w:val="24"/>
-              </w:rPr>
-              <w:t>,</w:t>
-            </w:r>
-            <w:r>
-              <w:rPr>
-                <w:rFonts w:ascii="Arial" w:hAnsi="Arial" w:cs="Arial"/>
-                <w:sz w:val="24"/>
-                <w:szCs w:val="24"/>
-              </w:rPr>
-              <w:t xml:space="preserve"> permiten obtener imágenes </w:t>
-            </w:r>
-            <w:r>
-              <w:rPr>
-                <w:rFonts w:ascii="Arial" w:hAnsi="Arial" w:cs="Arial"/>
-                <w:sz w:val="24"/>
-                <w:szCs w:val="24"/>
-              </w:rPr>
-              <w:t>del cue</w:t>
-            </w:r>
-            <w:r>
-              <w:rPr>
-                <w:rFonts w:ascii="Arial" w:hAnsi="Arial" w:cs="Arial"/>
-                <w:sz w:val="24"/>
-                <w:szCs w:val="24"/>
-              </w:rPr>
-              <w:t>rpo humano. En algunos casos por medio de la luz</w:t>
-            </w:r>
-            <w:r>
-              <w:rPr>
-                <w:rFonts w:ascii="Arial" w:hAnsi="Arial" w:cs="Arial"/>
-                <w:sz w:val="24"/>
-                <w:szCs w:val="24"/>
-              </w:rPr>
-              <w:t xml:space="preserve">, </w:t>
-            </w:r>
-            <w:r>
-              <w:rPr>
-                <w:rFonts w:ascii="Arial" w:hAnsi="Arial" w:cs="Arial"/>
-                <w:sz w:val="24"/>
-                <w:szCs w:val="24"/>
-              </w:rPr>
-              <w:t xml:space="preserve">en </w:t>
-            </w:r>
-            <w:r>
-              <w:rPr>
-                <w:rFonts w:ascii="Arial" w:hAnsi="Arial" w:cs="Arial"/>
-                <w:sz w:val="24"/>
-                <w:szCs w:val="24"/>
-              </w:rPr>
-              <w:t xml:space="preserve">otros por medio de ondas de ultrasonido, rayos X, haces de electrones, microondas y ondas de radio. </w:t>
+              <w:t xml:space="preserve">ondas de ultrasonido, rayos X, haces de electrones, microondas y ondas de radio. </w:t>
             </w:r>
           </w:p>
           <w:p>
@@ -20366,7 +20140,6 @@
         <w:rPr>
           <w:rFonts w:ascii="Arial" w:hAnsi="Arial" w:cs="Arial"/>
         </w:rPr>
-        <w:lastRenderedPageBreak/>
         <w:t xml:space="preserve">Otra forma de usar el sonido para revisar el interior </w:t>
       </w:r>
       <w:r>
@@ -20729,6 +20502,7 @@
                 <w:sz w:val="24"/>
                 <w:szCs w:val="24"/>
               </w:rPr>
+              <w:lastRenderedPageBreak/>
               <w:t>Imagen (fotografía, gráfica o ilustración)</w:t>
             </w:r>
           </w:p>
@@ -21576,7 +21350,6 @@
                 <w:sz w:val="24"/>
                 <w:szCs w:val="24"/>
               </w:rPr>
-              <w:lastRenderedPageBreak/>
               <w:t>Código</w:t>
             </w:r>
           </w:p>
@@ -21822,6 +21595,7 @@
                 <w:sz w:val="24"/>
                 <w:szCs w:val="24"/>
               </w:rPr>
+              <w:lastRenderedPageBreak/>
               <w:t xml:space="preserve">por los músculos, y más por los huesos. Después de atravesar el cuerpo se registran en una placa fotográfica. </w:t>
             </w:r>
           </w:p>
@@ -22001,7 +21775,7 @@
                 <w:sz w:val="24"/>
                 <w:szCs w:val="24"/>
               </w:rPr>
-              <w:t>El uso de las ondas en el diagnóstico médico</w:t>
+              <w:t>El uso las ondas en el diagnóstico médico</w:t>
             </w:r>
           </w:p>
         </w:tc>
@@ -22773,7 +22547,6 @@
                 <w:sz w:val="24"/>
                 <w:szCs w:val="24"/>
               </w:rPr>
-              <w:lastRenderedPageBreak/>
               <w:t xml:space="preserve">Código Shutterstock (o URL o la ruta en </w:t>
             </w:r>
             <w:proofErr w:type="spellStart"/>
@@ -22947,6 +22720,7 @@
                 <w:sz w:val="24"/>
                 <w:szCs w:val="24"/>
               </w:rPr>
+              <w:lastRenderedPageBreak/>
               <w:t xml:space="preserve">protectores solares para la piel o </w:t>
             </w:r>
             <w:r>
@@ -23718,15 +23492,13 @@
         <w:spacing w:after="0" w:line="276" w:lineRule="auto"/>
         <w:rPr>
           <w:rFonts w:ascii="Arial" w:hAnsi="Arial" w:cs="Arial"/>
-          <w:color w:val="000000"/>
-        </w:rPr>
-      </w:pPr>
-      <w:r>
-        <w:rPr>
-          <w:rFonts w:ascii="Arial" w:hAnsi="Arial" w:cs="Arial"/>
-          <w:color w:val="000000"/>
-        </w:rPr>
-        <w:t>Revisa los conceptos aprendidos a través de la siguiente actividad.</w:t>
+        </w:rPr>
+      </w:pPr>
+      <w:r>
+        <w:rPr>
+          <w:rFonts w:ascii="Arial" w:hAnsi="Arial" w:cs="Arial"/>
+        </w:rPr>
+        <w:t>Actividades para consolidar lo que has aprendido en esta sección.</w:t>
       </w:r>
     </w:p>
     <w:p>
@@ -23915,7 +23687,7 @@
                 <w:sz w:val="24"/>
                 <w:szCs w:val="24"/>
               </w:rPr>
-              <w:t>Para cada necesidad una técnica o un instrumento</w:t>
+              <w:t>Aplicación de técnicas de la Física a la Medicina</w:t>
             </w:r>
           </w:p>
         </w:tc>
@@ -23969,7 +23741,7 @@
                 <w:sz w:val="24"/>
                 <w:szCs w:val="24"/>
               </w:rPr>
-              <w:t>Ejercicio en el que se relacionan técnicas o instrumentos médicos con las necesidades que satisfacen</w:t>
+              <w:t>Ejercicio en el que se relacionan situaciones médicas específicas con la utilización de una técnica preventiva, de tratamiento o diagnóstica proveniente de la Física</w:t>
             </w:r>
           </w:p>
         </w:tc>
@@ -24138,34 +23910,7 @@
                 <w:sz w:val="24"/>
                 <w:szCs w:val="24"/>
               </w:rPr>
-              <w:t>Aplicación de técnicas</w:t>
-            </w:r>
-            <w:r>
-              <w:rPr>
-                <w:rFonts w:ascii="Arial" w:hAnsi="Arial" w:cs="Arial"/>
-                <w:color w:val="000000"/>
-                <w:sz w:val="24"/>
-                <w:szCs w:val="24"/>
-              </w:rPr>
-              <w:t xml:space="preserve"> </w:t>
-            </w:r>
-            <w:r>
-              <w:rPr>
-                <w:rFonts w:ascii="Arial" w:hAnsi="Arial" w:cs="Arial"/>
-                <w:color w:val="000000"/>
-                <w:sz w:val="24"/>
-                <w:szCs w:val="24"/>
-              </w:rPr>
-              <w:t xml:space="preserve">de la Física a la </w:t>
-            </w:r>
-            <w:r>
-              <w:rPr>
-                <w:rFonts w:ascii="Arial" w:hAnsi="Arial" w:cs="Arial"/>
-                <w:color w:val="000000"/>
-                <w:sz w:val="24"/>
-                <w:szCs w:val="24"/>
-              </w:rPr>
-              <w:t>Medicina</w:t>
+              <w:t>Refuerza tu aprendizaje: La física y la medicina</w:t>
             </w:r>
           </w:p>
         </w:tc>
@@ -24218,25 +23963,7 @@
                 <w:sz w:val="24"/>
                 <w:szCs w:val="24"/>
               </w:rPr>
-              <w:t>Ejercicio en el que se relacionan situaciones médicas específicas c</w:t>
-            </w:r>
-            <w:r>
-              <w:rPr>
-                <w:rFonts w:ascii="Arial" w:hAnsi="Arial" w:cs="Arial"/>
-                <w:color w:val="000000"/>
-                <w:sz w:val="24"/>
-                <w:szCs w:val="24"/>
-              </w:rPr>
-              <w:t>on la utilización de una técnica</w:t>
-            </w:r>
-            <w:r>
-              <w:rPr>
-                <w:rFonts w:ascii="Arial" w:hAnsi="Arial" w:cs="Arial"/>
-                <w:color w:val="000000"/>
-                <w:sz w:val="24"/>
-                <w:szCs w:val="24"/>
-              </w:rPr>
-              <w:t xml:space="preserve"> preventiva, de tratamiento o diagnóstica proveniente de la Física</w:t>
+              <w:t>Actividades sobre La física y la medicina</w:t>
             </w:r>
           </w:p>
         </w:tc>
@@ -25050,7 +24777,6 @@
         <w:rPr>
           <w:rFonts w:ascii="Arial" w:hAnsi="Arial" w:cs="Arial"/>
         </w:rPr>
-        <w:lastRenderedPageBreak/>
         <w:t xml:space="preserve">La </w:t>
       </w:r>
       <w:r>
@@ -25425,6 +25151,7 @@
                 <w:sz w:val="24"/>
                 <w:szCs w:val="24"/>
               </w:rPr>
+              <w:lastRenderedPageBreak/>
               <w:t>Código</w:t>
             </w:r>
           </w:p>
@@ -26344,7 +26071,6 @@
         <w:rPr>
           <w:rFonts w:ascii="Arial" w:hAnsi="Arial" w:cs="Arial"/>
         </w:rPr>
-        <w:lastRenderedPageBreak/>
         <w:t>Si quieres conocer más acerca de</w:t>
       </w:r>
       <w:r>
@@ -26383,14 +26109,7 @@
             <w:rStyle w:val="Hipervnculo"/>
             <w:rFonts w:ascii="Arial" w:hAnsi="Arial" w:cs="Arial"/>
           </w:rPr>
-          <w:t>VE</w:t>
-        </w:r>
-        <w:r>
-          <w:rPr>
-            <w:rStyle w:val="Hipervnculo"/>
-            <w:rFonts w:ascii="Arial" w:hAnsi="Arial" w:cs="Arial"/>
-          </w:rPr>
-          <w:t>R</w:t>
+          <w:t>VER</w:t>
         </w:r>
       </w:hyperlink>
       <w:r>
@@ -26678,6 +26397,7 @@
           <w:rFonts w:ascii="Arial" w:hAnsi="Arial" w:cs="Arial"/>
           <w:highlight w:val="yellow"/>
         </w:rPr>
+        <w:lastRenderedPageBreak/>
         <w:t>[SECCIÓN 1]</w:t>
       </w:r>
       <w:r>
@@ -27311,14 +27031,7 @@
         <w:rPr>
           <w:rFonts w:ascii="Arial" w:hAnsi="Arial" w:cs="Arial"/>
         </w:rPr>
-        <w:t xml:space="preserve"> han </w:t>
-      </w:r>
-      <w:r>
-        <w:rPr>
-          <w:rFonts w:ascii="Arial" w:hAnsi="Arial" w:cs="Arial"/>
-        </w:rPr>
-        <w:lastRenderedPageBreak/>
-        <w:t xml:space="preserve">permitido disponer de nuevas técnicas para </w:t>
+        <w:t xml:space="preserve"> han permitido disponer de nuevas técnicas para </w:t>
       </w:r>
       <w:r>
         <w:rPr>
@@ -27634,6 +27347,7 @@
                 <w:sz w:val="24"/>
                 <w:szCs w:val="24"/>
               </w:rPr>
+              <w:lastRenderedPageBreak/>
               <w:t>Descripción</w:t>
             </w:r>
           </w:p>
@@ -27659,61 +27373,7 @@
                 <w:sz w:val="24"/>
                 <w:szCs w:val="24"/>
               </w:rPr>
-              <w:t>Ejercicio basado</w:t>
-            </w:r>
-            <w:r>
-              <w:rPr>
-                <w:rFonts w:ascii="Arial" w:hAnsi="Arial" w:cs="Arial"/>
-                <w:color w:val="000000"/>
-                <w:sz w:val="24"/>
-                <w:szCs w:val="24"/>
-              </w:rPr>
-              <w:t xml:space="preserve"> sobre las </w:t>
-            </w:r>
-            <w:r>
-              <w:rPr>
-                <w:rFonts w:ascii="Arial" w:hAnsi="Arial" w:cs="Arial"/>
-                <w:sz w:val="24"/>
-                <w:szCs w:val="24"/>
-                <w:lang w:val="es-ES_tradnl"/>
-              </w:rPr>
-              <w:t xml:space="preserve">enfermedades </w:t>
-            </w:r>
-            <w:r>
-              <w:rPr>
-                <w:rFonts w:ascii="Arial" w:hAnsi="Arial" w:cs="Arial"/>
-                <w:sz w:val="24"/>
-                <w:szCs w:val="24"/>
-                <w:lang w:val="es-ES_tradnl"/>
-              </w:rPr>
-              <w:t xml:space="preserve">que requieren vacunación </w:t>
-            </w:r>
-            <w:r>
-              <w:rPr>
-                <w:rFonts w:ascii="Arial" w:hAnsi="Arial" w:cs="Arial"/>
-                <w:sz w:val="24"/>
-                <w:szCs w:val="24"/>
-                <w:lang w:val="es-ES_tradnl"/>
-              </w:rPr>
-              <w:t xml:space="preserve">y las edades a las que </w:t>
-            </w:r>
-            <w:r>
-              <w:rPr>
-                <w:rFonts w:ascii="Arial" w:hAnsi="Arial" w:cs="Arial"/>
-                <w:sz w:val="24"/>
-                <w:szCs w:val="24"/>
-                <w:lang w:val="es-ES_tradnl"/>
-              </w:rPr>
-              <w:t>esta</w:t>
-            </w:r>
-            <w:r>
-              <w:rPr>
-                <w:rFonts w:ascii="Arial" w:hAnsi="Arial" w:cs="Arial"/>
-                <w:sz w:val="24"/>
-                <w:szCs w:val="24"/>
-                <w:lang w:val="es-ES_tradnl"/>
-              </w:rPr>
-              <w:t xml:space="preserve"> se debe hacer</w:t>
+              <w:t>Ejercicio basado en un texto sobre las enfermedades que requieren vacunación y las edades a las que esta se debe hacer</w:t>
             </w:r>
           </w:p>
         </w:tc>
@@ -28549,7 +28209,6 @@
         <w:rPr>
           <w:rFonts w:ascii="Arial" w:hAnsi="Arial" w:cs="Arial"/>
         </w:rPr>
-        <w:lastRenderedPageBreak/>
         <w:t xml:space="preserve">Así, la </w:t>
       </w:r>
       <w:r>
@@ -28776,7 +28435,14 @@
         <w:rPr>
           <w:rFonts w:ascii="Arial" w:hAnsi="Arial" w:cs="Arial"/>
         </w:rPr>
-        <w:t>produce una sustancia capaz de eliminar otros microorganismos</w:t>
+        <w:t xml:space="preserve">produce una sustancia capaz de eliminar </w:t>
+      </w:r>
+      <w:r>
+        <w:rPr>
+          <w:rFonts w:ascii="Arial" w:hAnsi="Arial" w:cs="Arial"/>
+        </w:rPr>
+        <w:lastRenderedPageBreak/>
+        <w:t>otros microorganismos</w:t>
       </w:r>
       <w:r>
         <w:rPr>
@@ -28929,14 +28595,7 @@
             <w:rStyle w:val="Hipervnculo"/>
             <w:rFonts w:ascii="Arial" w:hAnsi="Arial" w:cs="Arial"/>
           </w:rPr>
-          <w:t>VE</w:t>
-        </w:r>
-        <w:r>
-          <w:rPr>
-            <w:rStyle w:val="Hipervnculo"/>
-            <w:rFonts w:ascii="Arial" w:hAnsi="Arial" w:cs="Arial"/>
-          </w:rPr>
-          <w:t>R</w:t>
+          <w:t>VER</w:t>
         </w:r>
       </w:hyperlink>
       <w:r>
@@ -29824,7 +29483,6 @@
                 <w:sz w:val="24"/>
                 <w:szCs w:val="24"/>
               </w:rPr>
-              <w:lastRenderedPageBreak/>
               <w:t>Recuerda</w:t>
             </w:r>
           </w:p>
@@ -30034,25 +29692,7 @@
         <w:rPr>
           <w:rFonts w:ascii="Arial" w:hAnsi="Arial" w:cs="Arial"/>
         </w:rPr>
-        <w:t>La</w:t>
-      </w:r>
-      <w:r>
-        <w:rPr>
-          <w:rFonts w:ascii="Arial" w:hAnsi="Arial" w:cs="Arial"/>
-        </w:rPr>
-        <w:t xml:space="preserve"> siguiente actividad</w:t>
-      </w:r>
-      <w:r>
-        <w:rPr>
-          <w:rFonts w:ascii="Arial" w:hAnsi="Arial" w:cs="Arial"/>
-        </w:rPr>
-        <w:t xml:space="preserve"> </w:t>
-      </w:r>
-      <w:r>
-        <w:rPr>
-          <w:rFonts w:ascii="Arial" w:hAnsi="Arial" w:cs="Arial"/>
-        </w:rPr>
-        <w:t>te ayuda a repasar los contenidos de la sección anterior.</w:t>
+        <w:t>Actividades para consolidar lo que has aprendido en esta sección.</w:t>
       </w:r>
     </w:p>
     <w:p>
@@ -30229,27 +29869,7 @@
                 <w:szCs w:val="24"/>
                 <w:lang w:val="es-ES_tradnl"/>
               </w:rPr>
-              <w:t xml:space="preserve">Aportes de dos o más ciencias al desarrollo de la </w:t>
-            </w:r>
-            <w:r>
-              <w:rPr>
-                <w:rFonts w:ascii="Arial" w:hAnsi="Arial" w:cs="Arial"/>
-                <w:color w:val="000000" w:themeColor="text1"/>
-                <w:sz w:val="24"/>
-                <w:szCs w:val="24"/>
-                <w:lang w:val="es-ES_tradnl"/>
-              </w:rPr>
-              <w:t>m</w:t>
-            </w:r>
-            <w:r>
-              <w:rPr>
-                <w:rFonts w:ascii="Arial" w:hAnsi="Arial" w:cs="Arial"/>
-                <w:color w:val="000000" w:themeColor="text1"/>
-                <w:sz w:val="24"/>
-                <w:szCs w:val="24"/>
-                <w:lang w:val="es-ES_tradnl"/>
-              </w:rPr>
-              <w:t>edicina</w:t>
+              <w:t>Refuerza tu aprendizaje: La medicina y su trabajo en equipo con otras Ciencias Naturales</w:t>
             </w:r>
           </w:p>
         </w:tc>
@@ -30303,7 +29923,7 @@
                 <w:szCs w:val="24"/>
                 <w:lang w:val="es-ES_tradnl"/>
               </w:rPr>
-              <w:t>Actividad en la que se piden ejemplos de instrumentos o procedimientos, utilizados en Medicina, provenientes de dos o más Ciencia Naturales</w:t>
+              <w:t>Actividades sobre La medicina y su trabajo en equipo con otras Ciencias Naturales</w:t>
             </w:r>
           </w:p>
         </w:tc>
@@ -30353,6 +29973,16 @@
         </w:rPr>
         <w:t xml:space="preserve"> </w:t>
       </w:r>
+      <w:r>
+        <w:rPr>
+          <w:rFonts w:ascii="Arial" w:hAnsi="Arial" w:cs="Arial"/>
+          <w:color w:val="000000" w:themeColor="text1"/>
+          <w:shd w:val="clear" w:color="auto" w:fill="FFFFFF"/>
+        </w:rPr>
+        <w:t xml:space="preserve"> </w:t>
+      </w:r>
+      <w:bookmarkStart w:id="0" w:name="_GoBack"/>
+      <w:bookmarkEnd w:id="0"/>
     </w:p>
     <w:p>
       <w:pPr>
@@ -30370,14 +30000,6 @@
           <w:shd w:val="clear" w:color="auto" w:fill="FFFFFF"/>
         </w:rPr>
         <w:t>Pon a prueba tus capacidades y aplica lo aprendido con estos recursos.</w:t>
-      </w:r>
-      <w:r>
-        <w:rPr>
-          <w:rFonts w:ascii="Arial" w:hAnsi="Arial" w:cs="Arial"/>
-          <w:b/>
-          <w:color w:val="000000" w:themeColor="text1"/>
-        </w:rPr>
-        <w:t xml:space="preserve"> </w:t>
       </w:r>
     </w:p>
     <w:tbl>
@@ -30588,26 +30210,7 @@
                 <w:szCs w:val="24"/>
                 <w:lang w:val="es-ES_tradnl"/>
               </w:rPr>
-              <w:t xml:space="preserve">Experiencia práctica en la que se dan las instrucciones para la obtención de un </w:t>
-            </w:r>
-            <w:r>
-              <w:rPr>
-                <w:rFonts w:ascii="Arial" w:hAnsi="Arial" w:cs="Arial"/>
-                <w:b/>
-                <w:sz w:val="24"/>
-                <w:szCs w:val="24"/>
-                <w:lang w:val="es-ES_tradnl"/>
-              </w:rPr>
-              <w:t xml:space="preserve">hidrolato </w:t>
-            </w:r>
-            <w:r>
-              <w:rPr>
-                <w:rFonts w:ascii="Arial" w:hAnsi="Arial" w:cs="Arial"/>
-                <w:sz w:val="24"/>
-                <w:szCs w:val="24"/>
-                <w:lang w:val="es-ES_tradnl"/>
-              </w:rPr>
-              <w:t>de eucalipto</w:t>
+              <w:t>Experiencia práctica en la que se dan las instrucciones para la obtención de un hidrolato de eucalipto</w:t>
             </w:r>
           </w:p>
         </w:tc>
@@ -30831,63 +30434,7 @@
                 <w:szCs w:val="24"/>
                 <w:lang w:val="es-ES_tradnl"/>
               </w:rPr>
-              <w:t>Experienc</w:t>
-            </w:r>
-            <w:r>
-              <w:rPr>
-                <w:rFonts w:ascii="Arial" w:hAnsi="Arial" w:cs="Arial"/>
-                <w:sz w:val="24"/>
-                <w:szCs w:val="24"/>
-                <w:lang w:val="es-ES_tradnl"/>
-              </w:rPr>
-              <w:t>ia práctica en la que se dan</w:t>
-            </w:r>
-            <w:r>
-              <w:rPr>
-                <w:rFonts w:ascii="Arial" w:hAnsi="Arial" w:cs="Arial"/>
-                <w:sz w:val="24"/>
-                <w:szCs w:val="24"/>
-                <w:lang w:val="es-ES_tradnl"/>
-              </w:rPr>
-              <w:t xml:space="preserve"> instrucciones para la elaboración de un </w:t>
-            </w:r>
-            <w:r>
-              <w:rPr>
-                <w:rFonts w:ascii="Arial" w:hAnsi="Arial" w:cs="Arial"/>
-                <w:b/>
-                <w:sz w:val="24"/>
-                <w:szCs w:val="24"/>
-                <w:lang w:val="es-ES_tradnl"/>
-              </w:rPr>
-              <w:t>fonendoscopio</w:t>
-            </w:r>
-            <w:r>
-              <w:rPr>
-                <w:rFonts w:ascii="Arial" w:hAnsi="Arial" w:cs="Arial"/>
-                <w:sz w:val="24"/>
-                <w:szCs w:val="24"/>
-                <w:lang w:val="es-ES_tradnl"/>
-              </w:rPr>
-              <w:t xml:space="preserve"> (</w:t>
-            </w:r>
-            <w:r>
-              <w:rPr>
-                <w:rFonts w:ascii="Arial" w:hAnsi="Arial" w:cs="Arial"/>
-                <w:b/>
-                <w:sz w:val="24"/>
-                <w:szCs w:val="24"/>
-                <w:lang w:val="es-ES_tradnl"/>
-              </w:rPr>
-              <w:t>estetoscopio</w:t>
-            </w:r>
-            <w:r>
-              <w:rPr>
-                <w:rFonts w:ascii="Arial" w:hAnsi="Arial" w:cs="Arial"/>
-                <w:sz w:val="24"/>
-                <w:szCs w:val="24"/>
-                <w:lang w:val="es-ES_tradnl"/>
-              </w:rPr>
-              <w:t>) casero</w:t>
+              <w:t>Experiencia práctica en la que se dan instrucciones para la elaboración de un fonendoscopio (estetoscopio) casero</w:t>
             </w:r>
           </w:p>
         </w:tc>
@@ -30994,7 +30541,17 @@
                 <w:szCs w:val="24"/>
                 <w:highlight w:val="cyan"/>
               </w:rPr>
-              <w:t>CN_07_13_CO_REC230</w:t>
+              <w:t>CN_07_13_CO_REC23</w:t>
+            </w:r>
+            <w:r>
+              <w:rPr>
+                <w:rFonts w:ascii="Arial" w:hAnsi="Arial" w:cs="Arial"/>
+                <w:color w:val="000000"/>
+                <w:sz w:val="24"/>
+                <w:szCs w:val="24"/>
+                <w:highlight w:val="cyan"/>
+              </w:rPr>
+              <w:t>0</w:t>
             </w:r>
             <w:r>
               <w:rPr>
@@ -31066,25 +30623,7 @@
                 <w:sz w:val="24"/>
                 <w:szCs w:val="24"/>
               </w:rPr>
-              <w:t>La peste negra del siglo XIV</w:t>
-            </w:r>
-            <w:r>
-              <w:rPr>
-                <w:rFonts w:ascii="Arial" w:hAnsi="Arial" w:cs="Arial"/>
-                <w:color w:val="000000"/>
-                <w:sz w:val="24"/>
-                <w:szCs w:val="24"/>
-              </w:rPr>
-              <w:t xml:space="preserve"> en E</w:t>
-            </w:r>
-            <w:r>
-              <w:rPr>
-                <w:rFonts w:ascii="Arial" w:hAnsi="Arial" w:cs="Arial"/>
-                <w:color w:val="000000"/>
-                <w:sz w:val="24"/>
-                <w:szCs w:val="24"/>
-              </w:rPr>
-              <w:t>uropa</w:t>
+              <w:t>La endoscopia</w:t>
             </w:r>
           </w:p>
         </w:tc>
@@ -31112,7 +30651,6 @@
                 <w:sz w:val="24"/>
                 <w:szCs w:val="24"/>
               </w:rPr>
-              <w:lastRenderedPageBreak/>
               <w:t>Descripción</w:t>
             </w:r>
           </w:p>
@@ -31151,7 +30689,7 @@
                 <w:szCs w:val="24"/>
                 <w:lang w:val="es-ES_tradnl"/>
               </w:rPr>
-              <w:t>igación basada en pre</w:t>
+              <w:t>igación sob</w:t>
             </w:r>
             <w:r>
               <w:rPr>
@@ -31161,7 +30699,7 @@
                 <w:szCs w:val="24"/>
                 <w:lang w:val="es-ES_tradnl"/>
               </w:rPr>
-              <w:t xml:space="preserve">guntas sobre la peste negra de </w:t>
+              <w:t xml:space="preserve">re </w:t>
             </w:r>
             <w:r>
               <w:rPr>
@@ -31171,7 +30709,17 @@
                 <w:szCs w:val="24"/>
                 <w:lang w:val="es-ES_tradnl"/>
               </w:rPr>
-              <w:t>1348 en Europa</w:t>
+              <w:t xml:space="preserve">la </w:t>
+            </w:r>
+            <w:r>
+              <w:rPr>
+                <w:rFonts w:ascii="Arial" w:hAnsi="Arial" w:cs="Arial"/>
+                <w:color w:val="000000"/>
+                <w:sz w:val="24"/>
+                <w:szCs w:val="24"/>
+                <w:lang w:val="es-ES_tradnl"/>
+              </w:rPr>
+              <w:t>endoscopia y sus beneficios</w:t>
             </w:r>
           </w:p>
         </w:tc>
@@ -31184,6 +30732,39 @@
           <w:rFonts w:ascii="Arial" w:hAnsi="Arial" w:cs="Arial"/>
         </w:rPr>
       </w:pPr>
+    </w:p>
+    <w:p>
+      <w:pPr>
+        <w:spacing w:line="276" w:lineRule="auto"/>
+        <w:rPr>
+          <w:rFonts w:ascii="Arial" w:hAnsi="Arial" w:cs="Arial"/>
+          <w:b/>
+        </w:rPr>
+      </w:pPr>
+      <w:r>
+        <w:rPr>
+          <w:rFonts w:ascii="Arial" w:hAnsi="Arial" w:cs="Arial"/>
+          <w:highlight w:val="yellow"/>
+        </w:rPr>
+        <w:t>[SECCIÓN 1]</w:t>
+      </w:r>
+      <w:r>
+        <w:rPr>
+          <w:rFonts w:ascii="Arial" w:hAnsi="Arial" w:cs="Arial"/>
+          <w:b/>
+        </w:rPr>
+        <w:t xml:space="preserve">Fin de </w:t>
+      </w:r>
+      <w:r>
+        <w:rPr>
+          <w:rFonts w:ascii="Arial" w:hAnsi="Arial" w:cs="Arial"/>
+          <w:b/>
+        </w:rPr>
+        <w:t>unidad</w:t>
+      </w:r>
+      <w:r>
+        <w:br/>
+      </w:r>
     </w:p>
     <w:tbl>
       <w:tblPr>
@@ -31222,7 +30803,7 @@
                 <w:sz w:val="24"/>
                 <w:szCs w:val="24"/>
               </w:rPr>
-              <w:t>Practica: recurso nuevo</w:t>
+              <w:t>Mapa conceptual</w:t>
             </w:r>
           </w:p>
         </w:tc>
@@ -31278,26 +30859,25 @@
                 <w:szCs w:val="24"/>
                 <w:highlight w:val="cyan"/>
               </w:rPr>
-              <w:t>CN_07_13_CO_REC240</w:t>
-            </w:r>
-            <w:r>
-              <w:rPr>
-                <w:rFonts w:ascii="Arial" w:hAnsi="Arial" w:cs="Arial"/>
-                <w:color w:val="000000"/>
+              <w:t>CN_07_</w:t>
+            </w:r>
+            <w:r>
+              <w:rPr>
+                <w:rFonts w:ascii="Arial" w:hAnsi="Arial" w:cs="Arial"/>
                 <w:sz w:val="24"/>
                 <w:szCs w:val="24"/>
                 <w:highlight w:val="cyan"/>
               </w:rPr>
-              <w:t xml:space="preserve"> </w:t>
-            </w:r>
-            <w:r>
-              <w:rPr>
-                <w:rFonts w:ascii="Arial" w:hAnsi="Arial" w:cs="Arial"/>
-                <w:color w:val="000000"/>
-                <w:sz w:val="24"/>
-                <w:szCs w:val="24"/>
-              </w:rPr>
-              <w:t xml:space="preserve"> </w:t>
+              <w:t>13_CO_REC24</w:t>
+            </w:r>
+            <w:r>
+              <w:rPr>
+                <w:rFonts w:ascii="Arial" w:hAnsi="Arial" w:cs="Arial"/>
+                <w:sz w:val="24"/>
+                <w:szCs w:val="24"/>
+                <w:highlight w:val="cyan"/>
+              </w:rPr>
+              <w:t>0</w:t>
             </w:r>
           </w:p>
         </w:tc>
@@ -31350,7 +30930,16 @@
                 <w:sz w:val="24"/>
                 <w:szCs w:val="24"/>
               </w:rPr>
-              <w:t>La endoscopia</w:t>
+              <w:t>Mapa conceptual</w:t>
+            </w:r>
+            <w:r>
+              <w:rPr>
+                <w:rFonts w:ascii="Arial" w:hAnsi="Arial" w:cs="Arial"/>
+                <w:color w:val="000000"/>
+                <w:sz w:val="24"/>
+                <w:szCs w:val="24"/>
+              </w:rPr>
+              <w:t xml:space="preserve"> </w:t>
             </w:r>
           </w:p>
         </w:tc>
@@ -31378,6 +30967,7 @@
                 <w:sz w:val="24"/>
                 <w:szCs w:val="24"/>
               </w:rPr>
+              <w:lastRenderedPageBreak/>
               <w:t>Descripción</w:t>
             </w:r>
           </w:p>
@@ -31394,322 +30984,6 @@
                 <w:color w:val="000000"/>
                 <w:sz w:val="24"/>
                 <w:szCs w:val="24"/>
-                <w:highlight w:val="red"/>
-                <w:lang w:val="es-ES_tradnl"/>
-              </w:rPr>
-            </w:pPr>
-            <w:r>
-              <w:rPr>
-                <w:rFonts w:ascii="Arial" w:hAnsi="Arial" w:cs="Arial"/>
-                <w:color w:val="000000"/>
-                <w:sz w:val="24"/>
-                <w:szCs w:val="24"/>
-                <w:lang w:val="es-ES_tradnl"/>
-              </w:rPr>
-              <w:t>Invest</w:t>
-            </w:r>
-            <w:r>
-              <w:rPr>
-                <w:rFonts w:ascii="Arial" w:hAnsi="Arial" w:cs="Arial"/>
-                <w:color w:val="000000"/>
-                <w:sz w:val="24"/>
-                <w:szCs w:val="24"/>
-                <w:lang w:val="es-ES_tradnl"/>
-              </w:rPr>
-              <w:t>igación sob</w:t>
-            </w:r>
-            <w:r>
-              <w:rPr>
-                <w:rFonts w:ascii="Arial" w:hAnsi="Arial" w:cs="Arial"/>
-                <w:color w:val="000000"/>
-                <w:sz w:val="24"/>
-                <w:szCs w:val="24"/>
-                <w:lang w:val="es-ES_tradnl"/>
-              </w:rPr>
-              <w:t xml:space="preserve">re </w:t>
-            </w:r>
-            <w:r>
-              <w:rPr>
-                <w:rFonts w:ascii="Arial" w:hAnsi="Arial" w:cs="Arial"/>
-                <w:color w:val="000000"/>
-                <w:sz w:val="24"/>
-                <w:szCs w:val="24"/>
-                <w:lang w:val="es-ES_tradnl"/>
-              </w:rPr>
-              <w:t xml:space="preserve">la </w:t>
-            </w:r>
-            <w:r>
-              <w:rPr>
-                <w:rFonts w:ascii="Arial" w:hAnsi="Arial" w:cs="Arial"/>
-                <w:color w:val="000000"/>
-                <w:sz w:val="24"/>
-                <w:szCs w:val="24"/>
-                <w:lang w:val="es-ES_tradnl"/>
-              </w:rPr>
-              <w:t>endoscopia y sus beneficios</w:t>
-            </w:r>
-          </w:p>
-        </w:tc>
-      </w:tr>
-    </w:tbl>
-    <w:p>
-      <w:pPr>
-        <w:spacing w:line="276" w:lineRule="auto"/>
-        <w:rPr>
-          <w:rFonts w:ascii="Arial" w:hAnsi="Arial" w:cs="Arial"/>
-        </w:rPr>
-      </w:pPr>
-    </w:p>
-    <w:p>
-      <w:pPr>
-        <w:spacing w:line="276" w:lineRule="auto"/>
-        <w:rPr>
-          <w:rFonts w:ascii="Arial" w:hAnsi="Arial" w:cs="Arial"/>
-          <w:b/>
-        </w:rPr>
-      </w:pPr>
-      <w:r>
-        <w:rPr>
-          <w:rFonts w:ascii="Arial" w:hAnsi="Arial" w:cs="Arial"/>
-          <w:highlight w:val="yellow"/>
-        </w:rPr>
-        <w:t>[SECCIÓN 1]</w:t>
-      </w:r>
-      <w:r>
-        <w:rPr>
-          <w:rFonts w:ascii="Arial" w:hAnsi="Arial" w:cs="Arial"/>
-          <w:b/>
-        </w:rPr>
-        <w:t xml:space="preserve">Fin de </w:t>
-      </w:r>
-      <w:r>
-        <w:rPr>
-          <w:rFonts w:ascii="Arial" w:hAnsi="Arial" w:cs="Arial"/>
-          <w:b/>
-        </w:rPr>
-        <w:t>unidad</w:t>
-      </w:r>
-      <w:r>
-        <w:br/>
-      </w:r>
-    </w:p>
-    <w:tbl>
-      <w:tblPr>
-        <w:tblStyle w:val="Tablaconcuadrcula"/>
-        <w:tblW w:w="0" w:type="auto"/>
-        <w:tblLook w:val="04A0" w:firstRow="1" w:lastRow="0" w:firstColumn="1" w:lastColumn="0" w:noHBand="0" w:noVBand="1"/>
-      </w:tblPr>
-      <w:tblGrid>
-        <w:gridCol w:w="2476"/>
-        <w:gridCol w:w="6352"/>
-      </w:tblGrid>
-      <w:tr>
-        <w:tc>
-          <w:tcPr>
-            <w:tcW w:w="9033" w:type="dxa"/>
-            <w:gridSpan w:val="2"/>
-            <w:shd w:val="clear" w:color="auto" w:fill="000000" w:themeFill="text1"/>
-          </w:tcPr>
-          <w:p>
-            <w:pPr>
-              <w:spacing w:line="276" w:lineRule="auto"/>
-              <w:jc w:val="center"/>
-              <w:rPr>
-                <w:rFonts w:ascii="Arial" w:hAnsi="Arial" w:cs="Arial"/>
-                <w:b/>
-                <w:color w:val="FFFFFF" w:themeColor="background1"/>
-                <w:sz w:val="24"/>
-                <w:szCs w:val="24"/>
-              </w:rPr>
-            </w:pPr>
-            <w:r>
-              <w:rPr>
-                <w:rFonts w:ascii="Arial" w:hAnsi="Arial" w:cs="Arial"/>
-                <w:b/>
-                <w:color w:val="FFFFFF" w:themeColor="background1"/>
-                <w:sz w:val="24"/>
-                <w:szCs w:val="24"/>
-              </w:rPr>
-              <w:t>Mapa conceptual</w:t>
-            </w:r>
-          </w:p>
-        </w:tc>
-      </w:tr>
-      <w:tr>
-        <w:tc>
-          <w:tcPr>
-            <w:tcW w:w="2518" w:type="dxa"/>
-          </w:tcPr>
-          <w:p>
-            <w:pPr>
-              <w:spacing w:line="276" w:lineRule="auto"/>
-              <w:rPr>
-                <w:rFonts w:ascii="Arial" w:hAnsi="Arial" w:cs="Arial"/>
-                <w:b/>
-                <w:color w:val="000000"/>
-                <w:sz w:val="24"/>
-                <w:szCs w:val="24"/>
-              </w:rPr>
-            </w:pPr>
-            <w:r>
-              <w:rPr>
-                <w:rFonts w:ascii="Arial" w:hAnsi="Arial" w:cs="Arial"/>
-                <w:b/>
-                <w:color w:val="000000"/>
-                <w:sz w:val="24"/>
-                <w:szCs w:val="24"/>
-              </w:rPr>
-              <w:t>Código</w:t>
-            </w:r>
-          </w:p>
-        </w:tc>
-        <w:tc>
-          <w:tcPr>
-            <w:tcW w:w="6515" w:type="dxa"/>
-          </w:tcPr>
-          <w:p>
-            <w:pPr>
-              <w:spacing w:line="276" w:lineRule="auto"/>
-              <w:rPr>
-                <w:rFonts w:ascii="Arial" w:hAnsi="Arial" w:cs="Arial"/>
-                <w:b/>
-                <w:color w:val="000000"/>
-                <w:sz w:val="24"/>
-                <w:szCs w:val="24"/>
-              </w:rPr>
-            </w:pPr>
-            <w:r>
-              <w:rPr>
-                <w:rFonts w:ascii="Arial" w:hAnsi="Arial" w:cs="Arial"/>
-                <w:color w:val="000000"/>
-                <w:sz w:val="24"/>
-                <w:szCs w:val="24"/>
-                <w:highlight w:val="cyan"/>
-              </w:rPr>
-              <w:t>CN_07_</w:t>
-            </w:r>
-            <w:r>
-              <w:rPr>
-                <w:rFonts w:ascii="Arial" w:hAnsi="Arial" w:cs="Arial"/>
-                <w:sz w:val="24"/>
-                <w:szCs w:val="24"/>
-                <w:highlight w:val="cyan"/>
-              </w:rPr>
-              <w:t>13_CO_REC25</w:t>
-            </w:r>
-            <w:r>
-              <w:rPr>
-                <w:rFonts w:ascii="Arial" w:hAnsi="Arial" w:cs="Arial"/>
-                <w:sz w:val="24"/>
-                <w:szCs w:val="24"/>
-                <w:highlight w:val="cyan"/>
-              </w:rPr>
-              <w:t>0</w:t>
-            </w:r>
-          </w:p>
-        </w:tc>
-      </w:tr>
-      <w:tr>
-        <w:tc>
-          <w:tcPr>
-            <w:tcW w:w="2518" w:type="dxa"/>
-          </w:tcPr>
-          <w:p>
-            <w:pPr>
-              <w:spacing w:line="276" w:lineRule="auto"/>
-              <w:rPr>
-                <w:rFonts w:ascii="Arial" w:hAnsi="Arial" w:cs="Arial"/>
-                <w:color w:val="000000"/>
-                <w:sz w:val="24"/>
-                <w:szCs w:val="24"/>
-              </w:rPr>
-            </w:pPr>
-            <w:r>
-              <w:rPr>
-                <w:rFonts w:ascii="Arial" w:hAnsi="Arial" w:cs="Arial"/>
-                <w:b/>
-                <w:color w:val="000000"/>
-                <w:sz w:val="24"/>
-                <w:szCs w:val="24"/>
-              </w:rPr>
-              <w:t>Título</w:t>
-            </w:r>
-          </w:p>
-        </w:tc>
-        <w:tc>
-          <w:tcPr>
-            <w:tcW w:w="6515" w:type="dxa"/>
-          </w:tcPr>
-          <w:p>
-            <w:pPr>
-              <w:spacing w:line="276" w:lineRule="auto"/>
-              <w:rPr>
-                <w:rFonts w:ascii="Arial" w:hAnsi="Arial" w:cs="Arial"/>
-                <w:color w:val="000000"/>
-                <w:sz w:val="24"/>
-                <w:szCs w:val="24"/>
-              </w:rPr>
-            </w:pPr>
-            <w:r>
-              <w:rPr>
-                <w:rFonts w:ascii="Arial" w:hAnsi="Arial" w:cs="Arial"/>
-                <w:color w:val="000000"/>
-                <w:sz w:val="24"/>
-                <w:szCs w:val="24"/>
-              </w:rPr>
-              <w:t>Mapa conceptual</w:t>
-            </w:r>
-            <w:r>
-              <w:rPr>
-                <w:rFonts w:ascii="Arial" w:hAnsi="Arial" w:cs="Arial"/>
-                <w:color w:val="000000"/>
-                <w:sz w:val="24"/>
-                <w:szCs w:val="24"/>
-              </w:rPr>
-              <w:t xml:space="preserve"> </w:t>
-            </w:r>
-          </w:p>
-        </w:tc>
-      </w:tr>
-      <w:tr>
-        <w:tc>
-          <w:tcPr>
-            <w:tcW w:w="2518" w:type="dxa"/>
-          </w:tcPr>
-          <w:p>
-            <w:pPr>
-              <w:spacing w:line="276" w:lineRule="auto"/>
-              <w:rPr>
-                <w:rFonts w:ascii="Arial" w:hAnsi="Arial" w:cs="Arial"/>
-                <w:color w:val="000000"/>
-                <w:sz w:val="24"/>
-                <w:szCs w:val="24"/>
-              </w:rPr>
-            </w:pPr>
-            <w:r>
-              <w:rPr>
-                <w:rFonts w:ascii="Arial" w:hAnsi="Arial" w:cs="Arial"/>
-                <w:b/>
-                <w:color w:val="000000"/>
-                <w:sz w:val="24"/>
-                <w:szCs w:val="24"/>
-              </w:rPr>
-              <w:t>Descripción</w:t>
-            </w:r>
-          </w:p>
-        </w:tc>
-        <w:tc>
-          <w:tcPr>
-            <w:tcW w:w="6515" w:type="dxa"/>
-          </w:tcPr>
-          <w:p>
-            <w:pPr>
-              <w:spacing w:line="276" w:lineRule="auto"/>
-              <w:rPr>
-                <w:rFonts w:ascii="Arial" w:hAnsi="Arial" w:cs="Arial"/>
-                <w:color w:val="000000"/>
-                <w:sz w:val="24"/>
-                <w:szCs w:val="24"/>
               </w:rPr>
             </w:pPr>
             <w:r>
@@ -31721,8 +30995,6 @@
               </w:rPr>
               <w:t>Mapa conceptual sobre ciencia y tecnología al servicio de la medicina</w:t>
             </w:r>
-            <w:bookmarkStart w:id="0" w:name="_GoBack"/>
-            <w:bookmarkEnd w:id="0"/>
           </w:p>
         </w:tc>
       </w:tr>
@@ -31842,7 +31114,7 @@
                 <w:szCs w:val="24"/>
                 <w:highlight w:val="cyan"/>
               </w:rPr>
-              <w:t>6</w:t>
+              <w:t>5</w:t>
             </w:r>
             <w:r>
               <w:rPr>
@@ -31914,25 +31186,7 @@
                 <w:szCs w:val="24"/>
                 <w:lang w:val="es-ES_tradnl"/>
               </w:rPr>
-              <w:t xml:space="preserve">Ciencia y tecnología al servicio de la </w:t>
-            </w:r>
-            <w:r>
-              <w:rPr>
-                <w:rFonts w:ascii="Arial" w:hAnsi="Arial" w:cs="Arial"/>
-                <w:sz w:val="24"/>
-                <w:szCs w:val="24"/>
-                <w:lang w:val="es-ES_tradnl"/>
-              </w:rPr>
-              <w:t>m</w:t>
-            </w:r>
-            <w:r>
-              <w:rPr>
-                <w:rFonts w:ascii="Arial" w:hAnsi="Arial" w:cs="Arial"/>
-                <w:sz w:val="24"/>
-                <w:szCs w:val="24"/>
-                <w:lang w:val="es-ES_tradnl"/>
-              </w:rPr>
-              <w:t>edicina</w:t>
+              <w:t>Autoevaluación</w:t>
             </w:r>
           </w:p>
         </w:tc>
@@ -31986,43 +31240,7 @@
                 <w:szCs w:val="24"/>
                 <w:lang w:val="es-ES"/>
               </w:rPr>
-              <w:t xml:space="preserve">Evalúa tus conocimientos sobre </w:t>
-            </w:r>
-            <w:r>
-              <w:rPr>
-                <w:rFonts w:ascii="Arial" w:hAnsi="Arial" w:cs="Arial"/>
-                <w:sz w:val="24"/>
-                <w:szCs w:val="24"/>
-                <w:lang w:val="es-ES_tradnl"/>
-              </w:rPr>
-              <w:t>c</w:t>
-            </w:r>
-            <w:r>
-              <w:rPr>
-                <w:rFonts w:ascii="Arial" w:hAnsi="Arial" w:cs="Arial"/>
-                <w:sz w:val="24"/>
-                <w:szCs w:val="24"/>
-                <w:lang w:val="es-ES_tradnl"/>
-              </w:rPr>
-              <w:t xml:space="preserve">iencia y tecnología al servicio de la </w:t>
-            </w:r>
-            <w:r>
-              <w:rPr>
-                <w:rFonts w:ascii="Arial" w:hAnsi="Arial" w:cs="Arial"/>
-                <w:sz w:val="24"/>
-                <w:szCs w:val="24"/>
-                <w:lang w:val="es-ES_tradnl"/>
-              </w:rPr>
-              <w:t>m</w:t>
-            </w:r>
-            <w:r>
-              <w:rPr>
-                <w:rFonts w:ascii="Arial" w:hAnsi="Arial" w:cs="Arial"/>
-                <w:sz w:val="24"/>
-                <w:szCs w:val="24"/>
-                <w:lang w:val="es-ES_tradnl"/>
-              </w:rPr>
-              <w:t>edicina</w:t>
+              <w:t>Evalúa tus conocimientos sobre el tema La ciencia y la tecnología al servicio de la medicina</w:t>
             </w:r>
           </w:p>
         </w:tc>
@@ -32033,7 +31251,233 @@
         <w:spacing w:after="0" w:line="276" w:lineRule="auto"/>
         <w:rPr>
           <w:rFonts w:ascii="Arial" w:hAnsi="Arial" w:cs="Arial"/>
-          <w:highlight w:val="yellow"/>
+          <w:lang w:val="es-MX"/>
+        </w:rPr>
+      </w:pPr>
+    </w:p>
+    <w:tbl>
+      <w:tblPr>
+        <w:tblStyle w:val="Tablaconcuadrcula"/>
+        <w:tblW w:w="0" w:type="auto"/>
+        <w:tblLook w:val="04A0" w:firstRow="1" w:lastRow="0" w:firstColumn="1" w:lastColumn="0" w:noHBand="0" w:noVBand="1"/>
+      </w:tblPr>
+      <w:tblGrid>
+        <w:gridCol w:w="2476"/>
+        <w:gridCol w:w="6352"/>
+      </w:tblGrid>
+      <w:tr>
+        <w:tc>
+          <w:tcPr>
+            <w:tcW w:w="8828" w:type="dxa"/>
+            <w:gridSpan w:val="2"/>
+            <w:shd w:val="clear" w:color="auto" w:fill="000000" w:themeFill="text1"/>
+          </w:tcPr>
+          <w:p>
+            <w:pPr>
+              <w:spacing w:line="276" w:lineRule="auto"/>
+              <w:jc w:val="center"/>
+              <w:rPr>
+                <w:rFonts w:ascii="Arial" w:hAnsi="Arial" w:cs="Arial"/>
+                <w:b/>
+                <w:color w:val="FFFFFF" w:themeColor="background1"/>
+                <w:sz w:val="24"/>
+                <w:szCs w:val="24"/>
+              </w:rPr>
+            </w:pPr>
+            <w:r>
+              <w:rPr>
+                <w:rFonts w:ascii="Arial" w:hAnsi="Arial" w:cs="Arial"/>
+                <w:b/>
+                <w:color w:val="FFFFFF" w:themeColor="background1"/>
+                <w:sz w:val="24"/>
+                <w:szCs w:val="24"/>
+              </w:rPr>
+              <w:t>Practica: recurso nuevo</w:t>
+            </w:r>
+          </w:p>
+        </w:tc>
+      </w:tr>
+      <w:tr>
+        <w:tc>
+          <w:tcPr>
+            <w:tcW w:w="2476" w:type="dxa"/>
+          </w:tcPr>
+          <w:p>
+            <w:pPr>
+              <w:spacing w:line="276" w:lineRule="auto"/>
+              <w:rPr>
+                <w:rFonts w:ascii="Arial" w:hAnsi="Arial" w:cs="Arial"/>
+                <w:b/>
+                <w:color w:val="000000"/>
+                <w:sz w:val="24"/>
+                <w:szCs w:val="24"/>
+              </w:rPr>
+            </w:pPr>
+            <w:r>
+              <w:rPr>
+                <w:rFonts w:ascii="Arial" w:hAnsi="Arial" w:cs="Arial"/>
+                <w:b/>
+                <w:color w:val="000000"/>
+                <w:sz w:val="24"/>
+                <w:szCs w:val="24"/>
+              </w:rPr>
+              <w:t>Código</w:t>
+            </w:r>
+          </w:p>
+        </w:tc>
+        <w:tc>
+          <w:tcPr>
+            <w:tcW w:w="6352" w:type="dxa"/>
+          </w:tcPr>
+          <w:p>
+            <w:pPr>
+              <w:spacing w:line="276" w:lineRule="auto"/>
+              <w:rPr>
+                <w:rFonts w:ascii="Arial" w:hAnsi="Arial" w:cs="Arial"/>
+                <w:b/>
+                <w:color w:val="000000"/>
+                <w:sz w:val="24"/>
+                <w:szCs w:val="24"/>
+              </w:rPr>
+            </w:pPr>
+            <w:r>
+              <w:rPr>
+                <w:rFonts w:ascii="Arial" w:hAnsi="Arial" w:cs="Arial"/>
+                <w:color w:val="000000"/>
+                <w:sz w:val="24"/>
+                <w:szCs w:val="24"/>
+                <w:highlight w:val="cyan"/>
+              </w:rPr>
+              <w:t xml:space="preserve">CN_07_13_CO_REC260 </w:t>
+            </w:r>
+            <w:r>
+              <w:rPr>
+                <w:rFonts w:ascii="Arial" w:hAnsi="Arial" w:cs="Arial"/>
+                <w:color w:val="000000"/>
+                <w:sz w:val="24"/>
+                <w:szCs w:val="24"/>
+              </w:rPr>
+              <w:t xml:space="preserve"> </w:t>
+            </w:r>
+          </w:p>
+        </w:tc>
+      </w:tr>
+      <w:tr>
+        <w:tc>
+          <w:tcPr>
+            <w:tcW w:w="2476" w:type="dxa"/>
+          </w:tcPr>
+          <w:p>
+            <w:pPr>
+              <w:spacing w:line="276" w:lineRule="auto"/>
+              <w:rPr>
+                <w:rFonts w:ascii="Arial" w:hAnsi="Arial" w:cs="Arial"/>
+                <w:color w:val="000000"/>
+                <w:sz w:val="24"/>
+                <w:szCs w:val="24"/>
+              </w:rPr>
+            </w:pPr>
+            <w:r>
+              <w:rPr>
+                <w:rFonts w:ascii="Arial" w:hAnsi="Arial" w:cs="Arial"/>
+                <w:b/>
+                <w:color w:val="000000"/>
+                <w:sz w:val="24"/>
+                <w:szCs w:val="24"/>
+              </w:rPr>
+              <w:t>Título</w:t>
+            </w:r>
+          </w:p>
+        </w:tc>
+        <w:tc>
+          <w:tcPr>
+            <w:tcW w:w="6352" w:type="dxa"/>
+          </w:tcPr>
+          <w:p>
+            <w:pPr>
+              <w:spacing w:line="276" w:lineRule="auto"/>
+              <w:rPr>
+                <w:rFonts w:ascii="Arial" w:hAnsi="Arial" w:cs="Arial"/>
+                <w:color w:val="000000"/>
+                <w:sz w:val="24"/>
+                <w:szCs w:val="24"/>
+              </w:rPr>
+            </w:pPr>
+            <w:r>
+              <w:rPr>
+                <w:rFonts w:ascii="Arial" w:hAnsi="Arial" w:cs="Arial"/>
+                <w:color w:val="000000"/>
+                <w:sz w:val="24"/>
+                <w:szCs w:val="24"/>
+              </w:rPr>
+              <w:t>Banco de actividades: Ciencia y tecnología al servicio de la medicina</w:t>
+            </w:r>
+          </w:p>
+        </w:tc>
+      </w:tr>
+      <w:tr>
+        <w:tc>
+          <w:tcPr>
+            <w:tcW w:w="2476" w:type="dxa"/>
+          </w:tcPr>
+          <w:p>
+            <w:pPr>
+              <w:spacing w:line="276" w:lineRule="auto"/>
+              <w:rPr>
+                <w:rFonts w:ascii="Arial" w:hAnsi="Arial" w:cs="Arial"/>
+                <w:color w:val="000000"/>
+                <w:sz w:val="24"/>
+                <w:szCs w:val="24"/>
+              </w:rPr>
+            </w:pPr>
+            <w:r>
+              <w:rPr>
+                <w:rFonts w:ascii="Arial" w:hAnsi="Arial" w:cs="Arial"/>
+                <w:b/>
+                <w:color w:val="000000"/>
+                <w:sz w:val="24"/>
+                <w:szCs w:val="24"/>
+              </w:rPr>
+              <w:t>Descripción</w:t>
+            </w:r>
+          </w:p>
+        </w:tc>
+        <w:tc>
+          <w:tcPr>
+            <w:tcW w:w="6352" w:type="dxa"/>
+          </w:tcPr>
+          <w:p>
+            <w:pPr>
+              <w:spacing w:line="276" w:lineRule="auto"/>
+              <w:rPr>
+                <w:rFonts w:ascii="Arial" w:hAnsi="Arial" w:cs="Arial"/>
+                <w:color w:val="000000"/>
+                <w:sz w:val="24"/>
+                <w:szCs w:val="24"/>
+                <w:highlight w:val="red"/>
+                <w:lang w:val="es-ES_tradnl"/>
+              </w:rPr>
+            </w:pPr>
+            <w:r>
+              <w:rPr>
+                <w:rFonts w:ascii="Arial" w:hAnsi="Arial" w:cs="Arial"/>
+                <w:color w:val="000000"/>
+                <w:sz w:val="24"/>
+                <w:szCs w:val="24"/>
+                <w:lang w:val="es-ES_tradnl"/>
+              </w:rPr>
+              <w:t>Motor que incluye preguntas de respuesta abierta del tema Ciencia y tecnología al servicio de la medicina</w:t>
+            </w:r>
+          </w:p>
+        </w:tc>
+      </w:tr>
+    </w:tbl>
+    <w:p>
+      <w:pPr>
+        <w:spacing w:after="0" w:line="276" w:lineRule="auto"/>
+        <w:rPr>
+          <w:rFonts w:ascii="Arial" w:hAnsi="Arial" w:cs="Arial"/>
+          <w:lang w:val="es-MX"/>
         </w:rPr>
       </w:pPr>
     </w:p>
@@ -32051,7 +31495,7 @@
       <w:tr>
         <w:tc>
           <w:tcPr>
-            <w:tcW w:w="9054" w:type="dxa"/>
+            <w:tcW w:w="8828" w:type="dxa"/>
             <w:gridSpan w:val="3"/>
             <w:shd w:val="clear" w:color="auto" w:fill="000000" w:themeFill="text1"/>
           </w:tcPr>
@@ -32083,7 +31527,7 @@
       <w:tr>
         <w:tc>
           <w:tcPr>
-            <w:tcW w:w="1113" w:type="dxa"/>
+            <w:tcW w:w="1087" w:type="dxa"/>
           </w:tcPr>
           <w:p>
             <w:pPr>
@@ -32110,7 +31554,7 @@
         </w:tc>
         <w:tc>
           <w:tcPr>
-            <w:tcW w:w="7941" w:type="dxa"/>
+            <w:tcW w:w="7741" w:type="dxa"/>
             <w:gridSpan w:val="2"/>
           </w:tcPr>
           <w:p>
@@ -32150,7 +31594,7 @@
       <w:tr>
         <w:tc>
           <w:tcPr>
-            <w:tcW w:w="1113" w:type="dxa"/>
+            <w:tcW w:w="1087" w:type="dxa"/>
           </w:tcPr>
           <w:p>
             <w:pPr>
@@ -32176,7 +31620,7 @@
         </w:tc>
         <w:tc>
           <w:tcPr>
-            <w:tcW w:w="2001" w:type="dxa"/>
+            <w:tcW w:w="1801" w:type="dxa"/>
           </w:tcPr>
           <w:p>
             <w:pPr>
@@ -32226,7 +31670,7 @@
       <w:tr>
         <w:tc>
           <w:tcPr>
-            <w:tcW w:w="1113" w:type="dxa"/>
+            <w:tcW w:w="1087" w:type="dxa"/>
           </w:tcPr>
           <w:p>
             <w:pPr>
@@ -32252,7 +31696,7 @@
         </w:tc>
         <w:tc>
           <w:tcPr>
-            <w:tcW w:w="2001" w:type="dxa"/>
+            <w:tcW w:w="1801" w:type="dxa"/>
           </w:tcPr>
           <w:p>
             <w:pPr>
@@ -32301,7 +31745,7 @@
       <w:tr>
         <w:tc>
           <w:tcPr>
-            <w:tcW w:w="1113" w:type="dxa"/>
+            <w:tcW w:w="1087" w:type="dxa"/>
           </w:tcPr>
           <w:p>
             <w:pPr>
@@ -32328,7 +31772,7 @@
         </w:tc>
         <w:tc>
           <w:tcPr>
-            <w:tcW w:w="2001" w:type="dxa"/>
+            <w:tcW w:w="1801" w:type="dxa"/>
           </w:tcPr>
           <w:p>
             <w:pPr>
@@ -32381,6 +31825,15 @@
         <w:rPr>
           <w:rFonts w:ascii="Arial" w:hAnsi="Arial" w:cs="Arial"/>
           <w:highlight w:val="yellow"/>
+          <w:lang w:val="es-MX"/>
+        </w:rPr>
+      </w:pPr>
+    </w:p>
+    <w:p>
+      <w:pPr>
+        <w:spacing w:after="0" w:line="276" w:lineRule="auto"/>
+        <w:rPr>
+          <w:rFonts w:ascii="Arial" w:hAnsi="Arial" w:cs="Arial"/>
           <w:lang w:val="es-MX"/>
         </w:rPr>
       </w:pPr>
@@ -38555,7 +38008,7 @@
 </file>
 
 <file path=customXml/itemProps1.xml><?xml version="1.0" encoding="utf-8"?>
-<ds:datastoreItem xmlns:ds="http://schemas.openxmlformats.org/officeDocument/2006/customXml" ds:itemID="{21F885AA-68A8-4A43-B285-00F32C24DD5A}">
+<ds:datastoreItem xmlns:ds="http://schemas.openxmlformats.org/officeDocument/2006/customXml" ds:itemID="{938081C3-C5D2-40F4-9B6C-D7D60C51B3E3}">
   <ds:schemaRefs>
     <ds:schemaRef ds:uri="http://schemas.openxmlformats.org/officeDocument/2006/bibliography"/>
   </ds:schemaRefs>

</xml_diff>

<commit_message>
Corrección de un pequeño error
</commit_message>
<xml_diff>
--- a/fuentes/contenidos/grado07/guion13/CN_07_13_CO.docx
+++ b/fuentes/contenidos/grado07/guion13/CN_07_13_CO.docx
@@ -1262,7 +1262,19 @@
         <w:rPr>
           <w:rFonts w:ascii="Arial" w:hAnsi="Arial" w:cs="Arial"/>
         </w:rPr>
-        <w:t>Actividades para consolidar lo que has aprendido en esta sección.</w:t>
+        <w:t>Actividad</w:t>
+      </w:r>
+      <w:r>
+        <w:rPr>
+          <w:rFonts w:ascii="Arial" w:hAnsi="Arial" w:cs="Arial"/>
+        </w:rPr>
+        <w:t>es</w:t>
+      </w:r>
+      <w:r>
+        <w:rPr>
+          <w:rFonts w:ascii="Arial" w:hAnsi="Arial" w:cs="Arial"/>
+        </w:rPr>
+        <w:t xml:space="preserve"> para consolidar lo que has aprendido en esta sección.</w:t>
       </w:r>
     </w:p>
     <w:p>
@@ -11377,7 +11389,19 @@
         <w:rPr>
           <w:rFonts w:ascii="Arial" w:hAnsi="Arial" w:cs="Arial"/>
         </w:rPr>
-        <w:t>Actividades para consolidar lo que has aprendido en esta sección.</w:t>
+        <w:t>Actividad</w:t>
+      </w:r>
+      <w:r>
+        <w:rPr>
+          <w:rFonts w:ascii="Arial" w:hAnsi="Arial" w:cs="Arial"/>
+        </w:rPr>
+        <w:t>es</w:t>
+      </w:r>
+      <w:r>
+        <w:rPr>
+          <w:rFonts w:ascii="Arial" w:hAnsi="Arial" w:cs="Arial"/>
+        </w:rPr>
+        <w:t xml:space="preserve"> para consolidar lo que has aprendido en esta sección.</w:t>
       </w:r>
     </w:p>
     <w:p>
@@ -23449,66 +23473,14 @@
     </w:tbl>
     <w:p>
       <w:pPr>
-        <w:spacing w:line="276" w:lineRule="auto"/>
-        <w:rPr>
-          <w:rFonts w:ascii="Arial" w:hAnsi="Arial" w:cs="Arial"/>
-        </w:rPr>
-      </w:pPr>
-    </w:p>
-    <w:p>
-      <w:pPr>
         <w:spacing w:after="0" w:line="276" w:lineRule="auto"/>
         <w:rPr>
           <w:rFonts w:ascii="Arial" w:hAnsi="Arial" w:cs="Arial"/>
-          <w:b/>
-        </w:rPr>
-      </w:pPr>
-      <w:r>
-        <w:rPr>
-          <w:rFonts w:ascii="Arial" w:hAnsi="Arial" w:cs="Arial"/>
-          <w:highlight w:val="yellow"/>
-        </w:rPr>
-        <w:t>[SECCIÓN 2]</w:t>
-      </w:r>
-      <w:r>
-        <w:rPr>
-          <w:rFonts w:ascii="Arial" w:hAnsi="Arial" w:cs="Arial"/>
-          <w:b/>
-        </w:rPr>
-        <w:t>4.4 Consolidación</w:t>
-      </w:r>
-    </w:p>
-    <w:p>
-      <w:pPr>
-        <w:spacing w:after="0" w:line="276" w:lineRule="auto"/>
-        <w:rPr>
-          <w:rFonts w:ascii="Arial" w:hAnsi="Arial" w:cs="Arial"/>
-          <w:b/>
-        </w:rPr>
-      </w:pPr>
-    </w:p>
-    <w:p>
-      <w:pPr>
-        <w:spacing w:after="0" w:line="276" w:lineRule="auto"/>
-        <w:rPr>
-          <w:rFonts w:ascii="Arial" w:hAnsi="Arial" w:cs="Arial"/>
-        </w:rPr>
-      </w:pPr>
-      <w:r>
-        <w:rPr>
-          <w:rFonts w:ascii="Arial" w:hAnsi="Arial" w:cs="Arial"/>
-        </w:rPr>
-        <w:t>Actividades para consolidar lo que has aprendido en esta sección.</w:t>
-      </w:r>
-    </w:p>
-    <w:p>
-      <w:pPr>
-        <w:spacing w:after="0" w:line="276" w:lineRule="auto"/>
-        <w:rPr>
-          <w:rFonts w:ascii="Arial" w:hAnsi="Arial" w:cs="Arial"/>
           <w:color w:val="000000"/>
         </w:rPr>
       </w:pPr>
+      <w:bookmarkStart w:id="0" w:name="_GoBack"/>
+      <w:bookmarkEnd w:id="0"/>
     </w:p>
     <w:tbl>
       <w:tblPr>
@@ -23747,6 +23719,60 @@
         </w:tc>
       </w:tr>
     </w:tbl>
+    <w:p>
+      <w:pPr>
+        <w:spacing w:line="276" w:lineRule="auto"/>
+        <w:rPr>
+          <w:rFonts w:ascii="Arial" w:hAnsi="Arial" w:cs="Arial"/>
+        </w:rPr>
+      </w:pPr>
+    </w:p>
+    <w:p>
+      <w:pPr>
+        <w:spacing w:after="0" w:line="276" w:lineRule="auto"/>
+        <w:rPr>
+          <w:rFonts w:ascii="Arial" w:hAnsi="Arial" w:cs="Arial"/>
+          <w:b/>
+        </w:rPr>
+      </w:pPr>
+      <w:r>
+        <w:rPr>
+          <w:rFonts w:ascii="Arial" w:hAnsi="Arial" w:cs="Arial"/>
+          <w:highlight w:val="yellow"/>
+        </w:rPr>
+        <w:t>[SECCIÓN 2]</w:t>
+      </w:r>
+      <w:r>
+        <w:rPr>
+          <w:rFonts w:ascii="Arial" w:hAnsi="Arial" w:cs="Arial"/>
+          <w:b/>
+        </w:rPr>
+        <w:t>4.4 Consolidación</w:t>
+      </w:r>
+    </w:p>
+    <w:p>
+      <w:pPr>
+        <w:spacing w:after="0" w:line="276" w:lineRule="auto"/>
+        <w:rPr>
+          <w:rFonts w:ascii="Arial" w:hAnsi="Arial" w:cs="Arial"/>
+          <w:b/>
+        </w:rPr>
+      </w:pPr>
+    </w:p>
+    <w:p>
+      <w:pPr>
+        <w:spacing w:after="0" w:line="276" w:lineRule="auto"/>
+        <w:rPr>
+          <w:rFonts w:ascii="Arial" w:hAnsi="Arial" w:cs="Arial"/>
+        </w:rPr>
+      </w:pPr>
+      <w:r>
+        <w:rPr>
+          <w:rFonts w:ascii="Arial" w:hAnsi="Arial" w:cs="Arial"/>
+        </w:rPr>
+        <w:t>Actividades para consolidar lo que has aprendido en esta sección.</w:t>
+      </w:r>
+    </w:p>
     <w:p>
       <w:pPr>
         <w:spacing w:line="276" w:lineRule="auto"/>
@@ -29981,8 +30007,6 @@
         </w:rPr>
         <w:t xml:space="preserve"> </w:t>
       </w:r>
-      <w:bookmarkStart w:id="0" w:name="_GoBack"/>
-      <w:bookmarkEnd w:id="0"/>
     </w:p>
     <w:p>
       <w:pPr>
@@ -31979,7 +32003,7 @@
         <w:rStyle w:val="Nmerodepgina"/>
         <w:noProof/>
       </w:rPr>
-      <w:t>26</w:t>
+      <w:t>27</w:t>
     </w:r>
     <w:r>
       <w:rPr>
@@ -38008,7 +38032,7 @@
 </file>
 
 <file path=customXml/itemProps1.xml><?xml version="1.0" encoding="utf-8"?>
-<ds:datastoreItem xmlns:ds="http://schemas.openxmlformats.org/officeDocument/2006/customXml" ds:itemID="{938081C3-C5D2-40F4-9B6C-D7D60C51B3E3}">
+<ds:datastoreItem xmlns:ds="http://schemas.openxmlformats.org/officeDocument/2006/customXml" ds:itemID="{808F3FEC-4A9C-47AC-A678-23E6AD16B1DA}">
   <ds:schemaRefs>
     <ds:schemaRef ds:uri="http://schemas.openxmlformats.org/officeDocument/2006/bibliography"/>
   </ds:schemaRefs>

</xml_diff>